<commit_message>
lab 5. not ready
</commit_message>
<xml_diff>
--- a/LAB05/Programma_i_metodika_ispitaniy.docx
+++ b/LAB05/Programma_i_metodika_ispitaniy.docx
@@ -721,29 +721,7 @@
                 <w:sz w:val="28"/>
                 <w:szCs w:val="28"/>
               </w:rPr>
-              <w:t>Инв. №</w:t>
-            </w:r>
-            <w:proofErr w:type="spellStart"/>
-            <w:r>
-              <w:rPr>
-                <w:rFonts w:ascii="GOST type A" w:hAnsi="GOST type A" w:cs="Times New Roman"/>
-                <w:b/>
-                <w:bCs/>
-                <w:sz w:val="28"/>
-                <w:szCs w:val="28"/>
-              </w:rPr>
-              <w:t>дубл</w:t>
-            </w:r>
-            <w:proofErr w:type="spellEnd"/>
-            <w:r>
-              <w:rPr>
-                <w:rFonts w:ascii="GOST type A" w:hAnsi="GOST type A" w:cs="Times New Roman"/>
-                <w:b/>
-                <w:bCs/>
-                <w:sz w:val="28"/>
-                <w:szCs w:val="28"/>
-              </w:rPr>
-              <w:t>.</w:t>
+              <w:t>Инв. №дубл.</w:t>
             </w:r>
           </w:p>
         </w:tc>
@@ -829,7 +807,6 @@
                 <w:szCs w:val="28"/>
               </w:rPr>
             </w:pPr>
-            <w:proofErr w:type="spellStart"/>
             <w:r>
               <w:rPr>
                 <w:rFonts w:ascii="GOST type A" w:hAnsi="GOST type A" w:cs="Times New Roman"/>
@@ -838,18 +815,7 @@
                 <w:sz w:val="28"/>
                 <w:szCs w:val="28"/>
               </w:rPr>
-              <w:t>Взам</w:t>
-            </w:r>
-            <w:proofErr w:type="spellEnd"/>
-            <w:r>
-              <w:rPr>
-                <w:rFonts w:ascii="GOST type A" w:hAnsi="GOST type A" w:cs="Times New Roman"/>
-                <w:b/>
-                <w:bCs/>
-                <w:sz w:val="28"/>
-                <w:szCs w:val="28"/>
-              </w:rPr>
-              <w:t>. Инв. №</w:t>
+              <w:t>Взам. Инв. №</w:t>
             </w:r>
           </w:p>
         </w:tc>
@@ -2277,10 +2243,26 @@
                 <w:sz w:val="24"/>
                 <w:szCs w:val="24"/>
               </w:rPr>
-              <w:t xml:space="preserve">Инв. № </w:t>
-            </w:r>
-            <w:proofErr w:type="spellStart"/>
-            <w:r>
+              <w:t>Инв. № дубл.</w:t>
+            </w:r>
+          </w:p>
+        </w:tc>
+        <w:tc>
+          <w:tcPr>
+            <w:tcW w:w="510" w:type="dxa"/>
+            <w:vMerge w:val="restart"/>
+            <w:tcBorders>
+              <w:top w:val="single" w:sz="4" w:space="0" w:color="auto"/>
+              <w:left w:val="single" w:sz="4" w:space="0" w:color="auto"/>
+              <w:bottom w:val="single" w:sz="4" w:space="0" w:color="auto"/>
+              <w:right w:val="single" w:sz="4" w:space="0" w:color="auto"/>
+            </w:tcBorders>
+            <w:textDirection w:val="btLr"/>
+          </w:tcPr>
+          <w:p>
+            <w:pPr>
+              <w:spacing w:line="240" w:lineRule="auto"/>
+              <w:ind w:left="113" w:right="113"/>
               <w:rPr>
                 <w:rFonts w:ascii="GOST type A" w:hAnsi="GOST type A" w:cs="Times New Roman"/>
                 <w:b/>
@@ -2290,10 +2272,62 @@
                 <w:sz w:val="24"/>
                 <w:szCs w:val="24"/>
               </w:rPr>
-              <w:t>дубл</w:t>
-            </w:r>
-            <w:proofErr w:type="spellEnd"/>
-            <w:r>
+            </w:pPr>
+          </w:p>
+        </w:tc>
+        <w:tc>
+          <w:tcPr>
+            <w:tcW w:w="9066" w:type="dxa"/>
+            <w:gridSpan w:val="4"/>
+            <w:tcBorders>
+              <w:top w:val="nil"/>
+              <w:left w:val="single" w:sz="4" w:space="0" w:color="auto"/>
+              <w:bottom w:val="nil"/>
+              <w:right w:val="nil"/>
+            </w:tcBorders>
+            <w:hideMark/>
+          </w:tcPr>
+          <w:p>
+            <w:pPr>
+              <w:spacing w:line="360" w:lineRule="auto"/>
+              <w:jc w:val="center"/>
+              <w:rPr>
+                <w:rFonts w:ascii="Times New Roman" w:hAnsi="Times New Roman" w:cs="Times New Roman"/>
+                <w:sz w:val="28"/>
+                <w:szCs w:val="28"/>
+              </w:rPr>
+            </w:pPr>
+            <w:r>
+              <w:rPr>
+                <w:rFonts w:ascii="Times New Roman" w:hAnsi="Times New Roman" w:cs="Times New Roman"/>
+                <w:sz w:val="28"/>
+                <w:szCs w:val="28"/>
+              </w:rPr>
+              <w:t>(вид носителя данных)</w:t>
+            </w:r>
+          </w:p>
+        </w:tc>
+      </w:tr>
+      <w:tr>
+        <w:trPr>
+          <w:trHeight w:val="843"/>
+        </w:trPr>
+        <w:tc>
+          <w:tcPr>
+            <w:tcW w:w="0" w:type="auto"/>
+            <w:vMerge/>
+            <w:tcBorders>
+              <w:top w:val="single" w:sz="4" w:space="0" w:color="auto"/>
+              <w:left w:val="single" w:sz="4" w:space="0" w:color="auto"/>
+              <w:bottom w:val="single" w:sz="4" w:space="0" w:color="auto"/>
+              <w:right w:val="single" w:sz="4" w:space="0" w:color="auto"/>
+            </w:tcBorders>
+            <w:vAlign w:val="center"/>
+            <w:hideMark/>
+          </w:tcPr>
+          <w:p>
+            <w:pPr>
+              <w:spacing w:line="240" w:lineRule="auto"/>
               <w:rPr>
                 <w:rFonts w:ascii="GOST type A" w:hAnsi="GOST type A" w:cs="Times New Roman"/>
                 <w:b/>
@@ -2303,26 +2337,25 @@
                 <w:sz w:val="24"/>
                 <w:szCs w:val="24"/>
               </w:rPr>
-              <w:t>.</w:t>
-            </w:r>
-          </w:p>
-        </w:tc>
-        <w:tc>
-          <w:tcPr>
-            <w:tcW w:w="510" w:type="dxa"/>
-            <w:vMerge w:val="restart"/>
+            </w:pPr>
+          </w:p>
+        </w:tc>
+        <w:tc>
+          <w:tcPr>
+            <w:tcW w:w="0" w:type="auto"/>
+            <w:vMerge/>
             <w:tcBorders>
               <w:top w:val="single" w:sz="4" w:space="0" w:color="auto"/>
               <w:left w:val="single" w:sz="4" w:space="0" w:color="auto"/>
               <w:bottom w:val="single" w:sz="4" w:space="0" w:color="auto"/>
               <w:right w:val="single" w:sz="4" w:space="0" w:color="auto"/>
             </w:tcBorders>
-            <w:textDirection w:val="btLr"/>
-          </w:tcPr>
-          <w:p>
-            <w:pPr>
-              <w:spacing w:line="240" w:lineRule="auto"/>
-              <w:ind w:left="113" w:right="113"/>
+            <w:vAlign w:val="center"/>
+            <w:hideMark/>
+          </w:tcPr>
+          <w:p>
+            <w:pPr>
+              <w:spacing w:line="240" w:lineRule="auto"/>
               <w:rPr>
                 <w:rFonts w:ascii="GOST type A" w:hAnsi="GOST type A" w:cs="Times New Roman"/>
                 <w:b/>
@@ -2363,31 +2396,48 @@
                 <w:sz w:val="28"/>
                 <w:szCs w:val="28"/>
               </w:rPr>
-              <w:t>(вид носителя данных)</w:t>
+              <w:t>Листов</w:t>
+            </w:r>
+            <w:r>
+              <w:rPr>
+                <w:rFonts w:ascii="Times New Roman" w:hAnsi="Times New Roman" w:cs="Times New Roman"/>
+                <w:sz w:val="28"/>
+                <w:szCs w:val="28"/>
+              </w:rPr>
+              <w:t xml:space="preserve"> </w:t>
+            </w:r>
+            <w:r>
+              <w:rPr>
+                <w:rFonts w:ascii="Times New Roman" w:hAnsi="Times New Roman" w:cs="Times New Roman"/>
+                <w:sz w:val="28"/>
+                <w:szCs w:val="28"/>
+              </w:rPr>
+              <w:t>9</w:t>
             </w:r>
           </w:p>
         </w:tc>
       </w:tr>
       <w:tr>
         <w:trPr>
-          <w:trHeight w:val="843"/>
+          <w:trHeight w:val="734"/>
         </w:trPr>
         <w:tc>
           <w:tcPr>
-            <w:tcW w:w="0" w:type="auto"/>
-            <w:vMerge/>
+            <w:tcW w:w="483" w:type="dxa"/>
+            <w:vMerge w:val="restart"/>
             <w:tcBorders>
               <w:top w:val="single" w:sz="4" w:space="0" w:color="auto"/>
               <w:left w:val="single" w:sz="4" w:space="0" w:color="auto"/>
               <w:bottom w:val="single" w:sz="4" w:space="0" w:color="auto"/>
               <w:right w:val="single" w:sz="4" w:space="0" w:color="auto"/>
             </w:tcBorders>
-            <w:vAlign w:val="center"/>
+            <w:textDirection w:val="btLr"/>
             <w:hideMark/>
           </w:tcPr>
           <w:p>
             <w:pPr>
               <w:spacing w:line="240" w:lineRule="auto"/>
+              <w:ind w:left="113" w:right="113"/>
               <w:rPr>
                 <w:rFonts w:ascii="GOST type A" w:hAnsi="GOST type A" w:cs="Times New Roman"/>
                 <w:b/>
@@ -2398,24 +2448,7 @@
                 <w:szCs w:val="24"/>
               </w:rPr>
             </w:pPr>
-          </w:p>
-        </w:tc>
-        <w:tc>
-          <w:tcPr>
-            <w:tcW w:w="0" w:type="auto"/>
-            <w:vMerge/>
-            <w:tcBorders>
-              <w:top w:val="single" w:sz="4" w:space="0" w:color="auto"/>
-              <w:left w:val="single" w:sz="4" w:space="0" w:color="auto"/>
-              <w:bottom w:val="single" w:sz="4" w:space="0" w:color="auto"/>
-              <w:right w:val="single" w:sz="4" w:space="0" w:color="auto"/>
-            </w:tcBorders>
-            <w:vAlign w:val="center"/>
-            <w:hideMark/>
-          </w:tcPr>
-          <w:p>
-            <w:pPr>
-              <w:spacing w:line="240" w:lineRule="auto"/>
+            <w:r>
               <w:rPr>
                 <w:rFonts w:ascii="GOST type A" w:hAnsi="GOST type A" w:cs="Times New Roman"/>
                 <w:b/>
@@ -2425,65 +2458,13 @@
                 <w:sz w:val="24"/>
                 <w:szCs w:val="24"/>
               </w:rPr>
-            </w:pPr>
-          </w:p>
-        </w:tc>
-        <w:tc>
-          <w:tcPr>
-            <w:tcW w:w="9066" w:type="dxa"/>
-            <w:gridSpan w:val="4"/>
-            <w:tcBorders>
-              <w:top w:val="nil"/>
-              <w:left w:val="single" w:sz="4" w:space="0" w:color="auto"/>
-              <w:bottom w:val="nil"/>
-              <w:right w:val="nil"/>
-            </w:tcBorders>
-            <w:hideMark/>
-          </w:tcPr>
-          <w:p>
-            <w:pPr>
-              <w:spacing w:line="360" w:lineRule="auto"/>
-              <w:jc w:val="center"/>
-              <w:rPr>
-                <w:rFonts w:ascii="Times New Roman" w:hAnsi="Times New Roman" w:cs="Times New Roman"/>
-                <w:sz w:val="28"/>
-                <w:szCs w:val="28"/>
-              </w:rPr>
-            </w:pPr>
-            <w:r>
-              <w:rPr>
-                <w:rFonts w:ascii="Times New Roman" w:hAnsi="Times New Roman" w:cs="Times New Roman"/>
-                <w:sz w:val="28"/>
-                <w:szCs w:val="28"/>
-              </w:rPr>
-              <w:t>Листов</w:t>
-            </w:r>
-            <w:r>
-              <w:rPr>
-                <w:rFonts w:ascii="Times New Roman" w:hAnsi="Times New Roman" w:cs="Times New Roman"/>
-                <w:sz w:val="28"/>
-                <w:szCs w:val="28"/>
-              </w:rPr>
-              <w:t xml:space="preserve"> </w:t>
-            </w:r>
-            <w:r>
-              <w:rPr>
-                <w:rFonts w:ascii="Times New Roman" w:hAnsi="Times New Roman" w:cs="Times New Roman"/>
-                <w:sz w:val="28"/>
-                <w:szCs w:val="28"/>
-              </w:rPr>
-              <w:t>9</w:t>
-            </w:r>
-          </w:p>
-        </w:tc>
-      </w:tr>
-      <w:tr>
-        <w:trPr>
-          <w:trHeight w:val="734"/>
-        </w:trPr>
-        <w:tc>
-          <w:tcPr>
-            <w:tcW w:w="483" w:type="dxa"/>
+              <w:t>Взам. Инв.№</w:t>
+            </w:r>
+          </w:p>
+        </w:tc>
+        <w:tc>
+          <w:tcPr>
+            <w:tcW w:w="510" w:type="dxa"/>
             <w:vMerge w:val="restart"/>
             <w:tcBorders>
               <w:top w:val="single" w:sz="4" w:space="0" w:color="auto"/>
@@ -2492,7 +2473,6 @@
               <w:right w:val="single" w:sz="4" w:space="0" w:color="auto"/>
             </w:tcBorders>
             <w:textDirection w:val="btLr"/>
-            <w:hideMark/>
           </w:tcPr>
           <w:p>
             <w:pPr>
@@ -2508,8 +2488,112 @@
                 <w:szCs w:val="24"/>
               </w:rPr>
             </w:pPr>
-            <w:proofErr w:type="spellStart"/>
-            <w:r>
+          </w:p>
+        </w:tc>
+        <w:tc>
+          <w:tcPr>
+            <w:tcW w:w="4660" w:type="dxa"/>
+            <w:gridSpan w:val="2"/>
+            <w:tcBorders>
+              <w:top w:val="nil"/>
+              <w:left w:val="single" w:sz="4" w:space="0" w:color="auto"/>
+              <w:bottom w:val="nil"/>
+              <w:right w:val="nil"/>
+            </w:tcBorders>
+            <w:hideMark/>
+          </w:tcPr>
+          <w:p>
+            <w:pPr>
+              <w:spacing w:line="240" w:lineRule="auto"/>
+              <w:jc w:val="center"/>
+              <w:rPr>
+                <w:rFonts w:ascii="Times New Roman" w:hAnsi="Times New Roman" w:cs="Times New Roman"/>
+                <w:sz w:val="24"/>
+                <w:szCs w:val="24"/>
+              </w:rPr>
+            </w:pPr>
+            <w:r>
+              <w:rPr>
+                <w:rFonts w:ascii="Times New Roman" w:hAnsi="Times New Roman" w:cs="Times New Roman"/>
+                <w:sz w:val="24"/>
+                <w:szCs w:val="24"/>
+              </w:rPr>
+              <w:t>СОГЛАСОВАНО</w:t>
+            </w:r>
+          </w:p>
+        </w:tc>
+        <w:tc>
+          <w:tcPr>
+            <w:tcW w:w="4406" w:type="dxa"/>
+            <w:gridSpan w:val="2"/>
+            <w:tcBorders>
+              <w:top w:val="nil"/>
+              <w:left w:val="nil"/>
+              <w:bottom w:val="nil"/>
+              <w:right w:val="nil"/>
+            </w:tcBorders>
+            <w:hideMark/>
+          </w:tcPr>
+          <w:p>
+            <w:pPr>
+              <w:spacing w:line="240" w:lineRule="auto"/>
+              <w:jc w:val="center"/>
+              <w:rPr>
+                <w:rFonts w:ascii="Times New Roman" w:hAnsi="Times New Roman" w:cs="Times New Roman"/>
+                <w:sz w:val="24"/>
+                <w:szCs w:val="24"/>
+              </w:rPr>
+            </w:pPr>
+            <w:r>
+              <w:rPr>
+                <w:rFonts w:ascii="Times New Roman" w:hAnsi="Times New Roman" w:cs="Times New Roman"/>
+                <w:sz w:val="24"/>
+                <w:szCs w:val="24"/>
+              </w:rPr>
+              <w:t>Представители</w:t>
+            </w:r>
+          </w:p>
+          <w:p>
+            <w:pPr>
+              <w:spacing w:line="240" w:lineRule="auto"/>
+              <w:jc w:val="center"/>
+              <w:rPr>
+                <w:rFonts w:ascii="Times New Roman" w:hAnsi="Times New Roman" w:cs="Times New Roman"/>
+                <w:sz w:val="24"/>
+                <w:szCs w:val="24"/>
+              </w:rPr>
+            </w:pPr>
+            <w:r>
+              <w:rPr>
+                <w:rFonts w:ascii="Times New Roman" w:hAnsi="Times New Roman" w:cs="Times New Roman"/>
+                <w:sz w:val="24"/>
+                <w:szCs w:val="24"/>
+              </w:rPr>
+              <w:t>Предприятия-разработчика</w:t>
+            </w:r>
+          </w:p>
+        </w:tc>
+      </w:tr>
+      <w:tr>
+        <w:trPr>
+          <w:trHeight w:val="546"/>
+        </w:trPr>
+        <w:tc>
+          <w:tcPr>
+            <w:tcW w:w="0" w:type="auto"/>
+            <w:vMerge/>
+            <w:tcBorders>
+              <w:top w:val="single" w:sz="4" w:space="0" w:color="auto"/>
+              <w:left w:val="single" w:sz="4" w:space="0" w:color="auto"/>
+              <w:bottom w:val="single" w:sz="4" w:space="0" w:color="auto"/>
+              <w:right w:val="single" w:sz="4" w:space="0" w:color="auto"/>
+            </w:tcBorders>
+            <w:vAlign w:val="center"/>
+            <w:hideMark/>
+          </w:tcPr>
+          <w:p>
+            <w:pPr>
+              <w:spacing w:line="240" w:lineRule="auto"/>
               <w:rPr>
                 <w:rFonts w:ascii="GOST type A" w:hAnsi="GOST type A" w:cs="Times New Roman"/>
                 <w:b/>
@@ -2519,10 +2603,25 @@
                 <w:sz w:val="24"/>
                 <w:szCs w:val="24"/>
               </w:rPr>
-              <w:t>Взам</w:t>
-            </w:r>
-            <w:proofErr w:type="spellEnd"/>
-            <w:r>
+            </w:pPr>
+          </w:p>
+        </w:tc>
+        <w:tc>
+          <w:tcPr>
+            <w:tcW w:w="0" w:type="auto"/>
+            <w:vMerge/>
+            <w:tcBorders>
+              <w:top w:val="single" w:sz="4" w:space="0" w:color="auto"/>
+              <w:left w:val="single" w:sz="4" w:space="0" w:color="auto"/>
+              <w:bottom w:val="single" w:sz="4" w:space="0" w:color="auto"/>
+              <w:right w:val="single" w:sz="4" w:space="0" w:color="auto"/>
+            </w:tcBorders>
+            <w:vAlign w:val="center"/>
+            <w:hideMark/>
+          </w:tcPr>
+          <w:p>
+            <w:pPr>
+              <w:spacing w:line="240" w:lineRule="auto"/>
               <w:rPr>
                 <w:rFonts w:ascii="GOST type A" w:hAnsi="GOST type A" w:cs="Times New Roman"/>
                 <w:b/>
@@ -2532,13 +2631,78 @@
                 <w:sz w:val="24"/>
                 <w:szCs w:val="24"/>
               </w:rPr>
-              <w:t>. Инв.№</w:t>
-            </w:r>
-          </w:p>
-        </w:tc>
-        <w:tc>
-          <w:tcPr>
-            <w:tcW w:w="510" w:type="dxa"/>
+            </w:pPr>
+          </w:p>
+        </w:tc>
+        <w:tc>
+          <w:tcPr>
+            <w:tcW w:w="4660" w:type="dxa"/>
+            <w:gridSpan w:val="2"/>
+            <w:tcBorders>
+              <w:top w:val="nil"/>
+              <w:left w:val="single" w:sz="4" w:space="0" w:color="auto"/>
+              <w:bottom w:val="nil"/>
+              <w:right w:val="nil"/>
+            </w:tcBorders>
+            <w:hideMark/>
+          </w:tcPr>
+          <w:p>
+            <w:pPr>
+              <w:spacing w:line="240" w:lineRule="auto"/>
+              <w:jc w:val="center"/>
+              <w:rPr>
+                <w:rFonts w:ascii="Times New Roman" w:hAnsi="Times New Roman" w:cs="Times New Roman"/>
+                <w:sz w:val="24"/>
+                <w:szCs w:val="24"/>
+              </w:rPr>
+            </w:pPr>
+            <w:r>
+              <w:rPr>
+                <w:rFonts w:ascii="Times New Roman" w:hAnsi="Times New Roman" w:cs="Times New Roman"/>
+                <w:sz w:val="24"/>
+                <w:szCs w:val="24"/>
+              </w:rPr>
+              <w:t xml:space="preserve">Руководитель </w:t>
+            </w:r>
+          </w:p>
+        </w:tc>
+        <w:tc>
+          <w:tcPr>
+            <w:tcW w:w="4406" w:type="dxa"/>
+            <w:gridSpan w:val="2"/>
+            <w:tcBorders>
+              <w:top w:val="nil"/>
+              <w:left w:val="nil"/>
+              <w:bottom w:val="nil"/>
+              <w:right w:val="nil"/>
+            </w:tcBorders>
+            <w:hideMark/>
+          </w:tcPr>
+          <w:p>
+            <w:pPr>
+              <w:spacing w:line="240" w:lineRule="auto"/>
+              <w:jc w:val="center"/>
+              <w:rPr>
+                <w:rFonts w:ascii="Times New Roman" w:hAnsi="Times New Roman" w:cs="Times New Roman"/>
+                <w:sz w:val="24"/>
+                <w:szCs w:val="24"/>
+              </w:rPr>
+            </w:pPr>
+            <w:r>
+              <w:rPr>
+                <w:rFonts w:ascii="Times New Roman" w:hAnsi="Times New Roman" w:cs="Times New Roman"/>
+                <w:sz w:val="24"/>
+                <w:szCs w:val="24"/>
+              </w:rPr>
+              <w:t>Руководитель разработки</w:t>
+            </w:r>
+          </w:p>
+        </w:tc>
+      </w:tr>
+      <w:tr>
+        <w:tc>
+          <w:tcPr>
+            <w:tcW w:w="483" w:type="dxa"/>
             <w:vMerge w:val="restart"/>
             <w:tcBorders>
               <w:top w:val="single" w:sz="4" w:space="0" w:color="auto"/>
@@ -2547,6 +2711,7 @@
               <w:right w:val="single" w:sz="4" w:space="0" w:color="auto"/>
             </w:tcBorders>
             <w:textDirection w:val="btLr"/>
+            <w:hideMark/>
           </w:tcPr>
           <w:p>
             <w:pPr>
@@ -2562,112 +2727,7 @@
                 <w:szCs w:val="24"/>
               </w:rPr>
             </w:pPr>
-          </w:p>
-        </w:tc>
-        <w:tc>
-          <w:tcPr>
-            <w:tcW w:w="4660" w:type="dxa"/>
-            <w:gridSpan w:val="2"/>
-            <w:tcBorders>
-              <w:top w:val="nil"/>
-              <w:left w:val="single" w:sz="4" w:space="0" w:color="auto"/>
-              <w:bottom w:val="nil"/>
-              <w:right w:val="nil"/>
-            </w:tcBorders>
-            <w:hideMark/>
-          </w:tcPr>
-          <w:p>
-            <w:pPr>
-              <w:spacing w:line="240" w:lineRule="auto"/>
-              <w:jc w:val="center"/>
-              <w:rPr>
-                <w:rFonts w:ascii="Times New Roman" w:hAnsi="Times New Roman" w:cs="Times New Roman"/>
-                <w:sz w:val="24"/>
-                <w:szCs w:val="24"/>
-              </w:rPr>
-            </w:pPr>
-            <w:r>
-              <w:rPr>
-                <w:rFonts w:ascii="Times New Roman" w:hAnsi="Times New Roman" w:cs="Times New Roman"/>
-                <w:sz w:val="24"/>
-                <w:szCs w:val="24"/>
-              </w:rPr>
-              <w:t>СОГЛАСОВАНО</w:t>
-            </w:r>
-          </w:p>
-        </w:tc>
-        <w:tc>
-          <w:tcPr>
-            <w:tcW w:w="4406" w:type="dxa"/>
-            <w:gridSpan w:val="2"/>
-            <w:tcBorders>
-              <w:top w:val="nil"/>
-              <w:left w:val="nil"/>
-              <w:bottom w:val="nil"/>
-              <w:right w:val="nil"/>
-            </w:tcBorders>
-            <w:hideMark/>
-          </w:tcPr>
-          <w:p>
-            <w:pPr>
-              <w:spacing w:line="240" w:lineRule="auto"/>
-              <w:jc w:val="center"/>
-              <w:rPr>
-                <w:rFonts w:ascii="Times New Roman" w:hAnsi="Times New Roman" w:cs="Times New Roman"/>
-                <w:sz w:val="24"/>
-                <w:szCs w:val="24"/>
-              </w:rPr>
-            </w:pPr>
-            <w:r>
-              <w:rPr>
-                <w:rFonts w:ascii="Times New Roman" w:hAnsi="Times New Roman" w:cs="Times New Roman"/>
-                <w:sz w:val="24"/>
-                <w:szCs w:val="24"/>
-              </w:rPr>
-              <w:t>Представители</w:t>
-            </w:r>
-          </w:p>
-          <w:p>
-            <w:pPr>
-              <w:spacing w:line="240" w:lineRule="auto"/>
-              <w:jc w:val="center"/>
-              <w:rPr>
-                <w:rFonts w:ascii="Times New Roman" w:hAnsi="Times New Roman" w:cs="Times New Roman"/>
-                <w:sz w:val="24"/>
-                <w:szCs w:val="24"/>
-              </w:rPr>
-            </w:pPr>
-            <w:r>
-              <w:rPr>
-                <w:rFonts w:ascii="Times New Roman" w:hAnsi="Times New Roman" w:cs="Times New Roman"/>
-                <w:sz w:val="24"/>
-                <w:szCs w:val="24"/>
-              </w:rPr>
-              <w:t>Предприятия-разработчика</w:t>
-            </w:r>
-          </w:p>
-        </w:tc>
-      </w:tr>
-      <w:tr>
-        <w:trPr>
-          <w:trHeight w:val="546"/>
-        </w:trPr>
-        <w:tc>
-          <w:tcPr>
-            <w:tcW w:w="0" w:type="auto"/>
-            <w:vMerge/>
-            <w:tcBorders>
-              <w:top w:val="single" w:sz="4" w:space="0" w:color="auto"/>
-              <w:left w:val="single" w:sz="4" w:space="0" w:color="auto"/>
-              <w:bottom w:val="single" w:sz="4" w:space="0" w:color="auto"/>
-              <w:right w:val="single" w:sz="4" w:space="0" w:color="auto"/>
-            </w:tcBorders>
-            <w:vAlign w:val="center"/>
-            <w:hideMark/>
-          </w:tcPr>
-          <w:p>
-            <w:pPr>
-              <w:spacing w:line="240" w:lineRule="auto"/>
+            <w:r>
               <w:rPr>
                 <w:rFonts w:ascii="GOST type A" w:hAnsi="GOST type A" w:cs="Times New Roman"/>
                 <w:b/>
@@ -2677,25 +2737,26 @@
                 <w:sz w:val="24"/>
                 <w:szCs w:val="24"/>
               </w:rPr>
-            </w:pPr>
-          </w:p>
-        </w:tc>
-        <w:tc>
-          <w:tcPr>
-            <w:tcW w:w="0" w:type="auto"/>
-            <w:vMerge/>
+              <w:t>Подп. И дата</w:t>
+            </w:r>
+          </w:p>
+        </w:tc>
+        <w:tc>
+          <w:tcPr>
+            <w:tcW w:w="510" w:type="dxa"/>
+            <w:vMerge w:val="restart"/>
             <w:tcBorders>
               <w:top w:val="single" w:sz="4" w:space="0" w:color="auto"/>
               <w:left w:val="single" w:sz="4" w:space="0" w:color="auto"/>
               <w:bottom w:val="single" w:sz="4" w:space="0" w:color="auto"/>
               <w:right w:val="single" w:sz="4" w:space="0" w:color="auto"/>
             </w:tcBorders>
-            <w:vAlign w:val="center"/>
-            <w:hideMark/>
-          </w:tcPr>
-          <w:p>
-            <w:pPr>
-              <w:spacing w:line="240" w:lineRule="auto"/>
+            <w:textDirection w:val="btLr"/>
+          </w:tcPr>
+          <w:p>
+            <w:pPr>
+              <w:spacing w:line="240" w:lineRule="auto"/>
+              <w:ind w:left="113" w:right="113"/>
               <w:rPr>
                 <w:rFonts w:ascii="GOST type A" w:hAnsi="GOST type A" w:cs="Times New Roman"/>
                 <w:b/>
@@ -2710,8 +2771,7 @@
         </w:tc>
         <w:tc>
           <w:tcPr>
-            <w:tcW w:w="4660" w:type="dxa"/>
-            <w:gridSpan w:val="2"/>
+            <w:tcW w:w="2591" w:type="dxa"/>
             <w:tcBorders>
               <w:top w:val="nil"/>
               <w:left w:val="single" w:sz="4" w:space="0" w:color="auto"/>
@@ -2723,27 +2783,43 @@
           <w:p>
             <w:pPr>
               <w:spacing w:line="240" w:lineRule="auto"/>
-              <w:jc w:val="center"/>
-              <w:rPr>
-                <w:rFonts w:ascii="Times New Roman" w:hAnsi="Times New Roman" w:cs="Times New Roman"/>
-                <w:sz w:val="24"/>
-                <w:szCs w:val="24"/>
-              </w:rPr>
-            </w:pPr>
-            <w:r>
-              <w:rPr>
-                <w:rFonts w:ascii="Times New Roman" w:hAnsi="Times New Roman" w:cs="Times New Roman"/>
-                <w:sz w:val="24"/>
-                <w:szCs w:val="24"/>
-              </w:rPr>
-              <w:t xml:space="preserve">Руководитель </w:t>
-            </w:r>
-          </w:p>
-        </w:tc>
-        <w:tc>
-          <w:tcPr>
-            <w:tcW w:w="4406" w:type="dxa"/>
-            <w:gridSpan w:val="2"/>
+              <w:rPr>
+                <w:rFonts w:ascii="Times New Roman" w:hAnsi="Times New Roman" w:cs="Times New Roman"/>
+                <w:sz w:val="24"/>
+                <w:szCs w:val="24"/>
+              </w:rPr>
+            </w:pPr>
+            <w:r>
+              <w:rPr>
+                <w:rFonts w:ascii="Times New Roman" w:hAnsi="Times New Roman" w:cs="Times New Roman"/>
+                <w:sz w:val="24"/>
+                <w:szCs w:val="24"/>
+              </w:rPr>
+              <w:t>Личная</w:t>
+            </w:r>
+          </w:p>
+          <w:p>
+            <w:pPr>
+              <w:spacing w:line="240" w:lineRule="auto"/>
+              <w:rPr>
+                <w:rFonts w:ascii="Times New Roman" w:hAnsi="Times New Roman" w:cs="Times New Roman"/>
+                <w:sz w:val="24"/>
+                <w:szCs w:val="24"/>
+              </w:rPr>
+            </w:pPr>
+            <w:r>
+              <w:rPr>
+                <w:rFonts w:ascii="Times New Roman" w:hAnsi="Times New Roman" w:cs="Times New Roman"/>
+                <w:sz w:val="24"/>
+                <w:szCs w:val="24"/>
+              </w:rPr>
+              <w:t>подпись</w:t>
+            </w:r>
+          </w:p>
+        </w:tc>
+        <w:tc>
+          <w:tcPr>
+            <w:tcW w:w="2069" w:type="dxa"/>
             <w:tcBorders>
               <w:top w:val="nil"/>
               <w:left w:val="nil"/>
@@ -2755,42 +2831,157 @@
           <w:p>
             <w:pPr>
               <w:spacing w:line="240" w:lineRule="auto"/>
-              <w:jc w:val="center"/>
-              <w:rPr>
-                <w:rFonts w:ascii="Times New Roman" w:hAnsi="Times New Roman" w:cs="Times New Roman"/>
-                <w:sz w:val="24"/>
-                <w:szCs w:val="24"/>
-              </w:rPr>
-            </w:pPr>
-            <w:r>
-              <w:rPr>
-                <w:rFonts w:ascii="Times New Roman" w:hAnsi="Times New Roman" w:cs="Times New Roman"/>
-                <w:sz w:val="24"/>
-                <w:szCs w:val="24"/>
-              </w:rPr>
-              <w:t>Руководитель разработки</w:t>
+              <w:rPr>
+                <w:rFonts w:ascii="Times New Roman" w:hAnsi="Times New Roman" w:cs="Times New Roman"/>
+                <w:sz w:val="24"/>
+                <w:szCs w:val="24"/>
+              </w:rPr>
+            </w:pPr>
+            <w:r>
+              <w:rPr>
+                <w:rFonts w:ascii="Times New Roman" w:hAnsi="Times New Roman" w:cs="Times New Roman"/>
+                <w:sz w:val="24"/>
+                <w:szCs w:val="24"/>
+              </w:rPr>
+              <w:t>Расшифровка</w:t>
+            </w:r>
+          </w:p>
+          <w:p>
+            <w:pPr>
+              <w:spacing w:line="240" w:lineRule="auto"/>
+              <w:rPr>
+                <w:rFonts w:ascii="Times New Roman" w:hAnsi="Times New Roman" w:cs="Times New Roman"/>
+                <w:sz w:val="24"/>
+                <w:szCs w:val="24"/>
+              </w:rPr>
+            </w:pPr>
+            <w:r>
+              <w:rPr>
+                <w:rFonts w:ascii="Times New Roman" w:hAnsi="Times New Roman" w:cs="Times New Roman"/>
+                <w:sz w:val="24"/>
+                <w:szCs w:val="24"/>
+              </w:rPr>
+              <w:t>подписи</w:t>
+            </w:r>
+          </w:p>
+        </w:tc>
+        <w:tc>
+          <w:tcPr>
+            <w:tcW w:w="2099" w:type="dxa"/>
+            <w:tcBorders>
+              <w:top w:val="nil"/>
+              <w:left w:val="nil"/>
+              <w:bottom w:val="nil"/>
+              <w:right w:val="nil"/>
+            </w:tcBorders>
+            <w:hideMark/>
+          </w:tcPr>
+          <w:p>
+            <w:pPr>
+              <w:spacing w:line="240" w:lineRule="auto"/>
+              <w:rPr>
+                <w:rFonts w:ascii="Times New Roman" w:hAnsi="Times New Roman" w:cs="Times New Roman"/>
+                <w:sz w:val="24"/>
+                <w:szCs w:val="24"/>
+              </w:rPr>
+            </w:pPr>
+            <w:r>
+              <w:rPr>
+                <w:rFonts w:ascii="Times New Roman" w:hAnsi="Times New Roman" w:cs="Times New Roman"/>
+                <w:sz w:val="24"/>
+                <w:szCs w:val="24"/>
+              </w:rPr>
+              <w:t>Личная</w:t>
+            </w:r>
+          </w:p>
+          <w:p>
+            <w:pPr>
+              <w:spacing w:line="240" w:lineRule="auto"/>
+              <w:rPr>
+                <w:rFonts w:ascii="Times New Roman" w:hAnsi="Times New Roman" w:cs="Times New Roman"/>
+                <w:sz w:val="24"/>
+                <w:szCs w:val="24"/>
+              </w:rPr>
+            </w:pPr>
+            <w:r>
+              <w:rPr>
+                <w:rFonts w:ascii="Times New Roman" w:hAnsi="Times New Roman" w:cs="Times New Roman"/>
+                <w:sz w:val="24"/>
+                <w:szCs w:val="24"/>
+              </w:rPr>
+              <w:t>подпись</w:t>
+            </w:r>
+          </w:p>
+        </w:tc>
+        <w:tc>
+          <w:tcPr>
+            <w:tcW w:w="2307" w:type="dxa"/>
+            <w:tcBorders>
+              <w:top w:val="nil"/>
+              <w:left w:val="nil"/>
+              <w:bottom w:val="nil"/>
+              <w:right w:val="nil"/>
+            </w:tcBorders>
+            <w:hideMark/>
+          </w:tcPr>
+          <w:p>
+            <w:pPr>
+              <w:spacing w:line="240" w:lineRule="auto"/>
+              <w:rPr>
+                <w:rFonts w:ascii="Times New Roman" w:hAnsi="Times New Roman" w:cs="Times New Roman"/>
+                <w:sz w:val="24"/>
+                <w:szCs w:val="24"/>
+              </w:rPr>
+            </w:pPr>
+            <w:r>
+              <w:rPr>
+                <w:rFonts w:ascii="Times New Roman" w:hAnsi="Times New Roman" w:cs="Times New Roman"/>
+                <w:sz w:val="24"/>
+                <w:szCs w:val="24"/>
+              </w:rPr>
+              <w:t>Расшифровка</w:t>
+            </w:r>
+          </w:p>
+          <w:p>
+            <w:pPr>
+              <w:spacing w:line="240" w:lineRule="auto"/>
+              <w:rPr>
+                <w:rFonts w:ascii="Times New Roman" w:hAnsi="Times New Roman" w:cs="Times New Roman"/>
+                <w:sz w:val="24"/>
+                <w:szCs w:val="24"/>
+              </w:rPr>
+            </w:pPr>
+            <w:r>
+              <w:rPr>
+                <w:rFonts w:ascii="Times New Roman" w:hAnsi="Times New Roman" w:cs="Times New Roman"/>
+                <w:sz w:val="24"/>
+                <w:szCs w:val="24"/>
+              </w:rPr>
+              <w:t>подписи</w:t>
             </w:r>
           </w:p>
         </w:tc>
       </w:tr>
       <w:tr>
-        <w:tc>
-          <w:tcPr>
-            <w:tcW w:w="483" w:type="dxa"/>
-            <w:vMerge w:val="restart"/>
+        <w:trPr>
+          <w:trHeight w:val="461"/>
+        </w:trPr>
+        <w:tc>
+          <w:tcPr>
+            <w:tcW w:w="0" w:type="auto"/>
+            <w:vMerge/>
             <w:tcBorders>
               <w:top w:val="single" w:sz="4" w:space="0" w:color="auto"/>
               <w:left w:val="single" w:sz="4" w:space="0" w:color="auto"/>
               <w:bottom w:val="single" w:sz="4" w:space="0" w:color="auto"/>
               <w:right w:val="single" w:sz="4" w:space="0" w:color="auto"/>
             </w:tcBorders>
-            <w:textDirection w:val="btLr"/>
+            <w:vAlign w:val="center"/>
             <w:hideMark/>
           </w:tcPr>
           <w:p>
             <w:pPr>
               <w:spacing w:line="240" w:lineRule="auto"/>
-              <w:ind w:left="113" w:right="113"/>
               <w:rPr>
                 <w:rFonts w:ascii="GOST type A" w:hAnsi="GOST type A" w:cs="Times New Roman"/>
                 <w:b/>
@@ -2801,7 +2992,24 @@
                 <w:szCs w:val="24"/>
               </w:rPr>
             </w:pPr>
-            <w:r>
+          </w:p>
+        </w:tc>
+        <w:tc>
+          <w:tcPr>
+            <w:tcW w:w="0" w:type="auto"/>
+            <w:vMerge/>
+            <w:tcBorders>
+              <w:top w:val="single" w:sz="4" w:space="0" w:color="auto"/>
+              <w:left w:val="single" w:sz="4" w:space="0" w:color="auto"/>
+              <w:bottom w:val="single" w:sz="4" w:space="0" w:color="auto"/>
+              <w:right w:val="single" w:sz="4" w:space="0" w:color="auto"/>
+            </w:tcBorders>
+            <w:vAlign w:val="center"/>
+            <w:hideMark/>
+          </w:tcPr>
+          <w:p>
+            <w:pPr>
+              <w:spacing w:line="240" w:lineRule="auto"/>
               <w:rPr>
                 <w:rFonts w:ascii="GOST type A" w:hAnsi="GOST type A" w:cs="Times New Roman"/>
                 <w:b/>
@@ -2811,26 +3019,91 @@
                 <w:sz w:val="24"/>
                 <w:szCs w:val="24"/>
               </w:rPr>
-              <w:t>Подп. И дата</w:t>
-            </w:r>
-          </w:p>
-        </w:tc>
-        <w:tc>
-          <w:tcPr>
-            <w:tcW w:w="510" w:type="dxa"/>
-            <w:vMerge w:val="restart"/>
+            </w:pPr>
+          </w:p>
+        </w:tc>
+        <w:tc>
+          <w:tcPr>
+            <w:tcW w:w="4660" w:type="dxa"/>
+            <w:gridSpan w:val="2"/>
+            <w:tcBorders>
+              <w:top w:val="nil"/>
+              <w:left w:val="single" w:sz="4" w:space="0" w:color="auto"/>
+              <w:bottom w:val="nil"/>
+              <w:right w:val="nil"/>
+            </w:tcBorders>
+            <w:hideMark/>
+          </w:tcPr>
+          <w:p>
+            <w:pPr>
+              <w:spacing w:line="240" w:lineRule="auto"/>
+              <w:jc w:val="center"/>
+              <w:rPr>
+                <w:rFonts w:ascii="Times New Roman" w:hAnsi="Times New Roman" w:cs="Times New Roman"/>
+                <w:sz w:val="24"/>
+                <w:szCs w:val="24"/>
+              </w:rPr>
+            </w:pPr>
+            <w:r>
+              <w:rPr>
+                <w:rFonts w:ascii="Times New Roman" w:hAnsi="Times New Roman" w:cs="Times New Roman"/>
+                <w:sz w:val="24"/>
+                <w:szCs w:val="24"/>
+              </w:rPr>
+              <w:t>15.04.23</w:t>
+            </w:r>
+          </w:p>
+        </w:tc>
+        <w:tc>
+          <w:tcPr>
+            <w:tcW w:w="4406" w:type="dxa"/>
+            <w:gridSpan w:val="2"/>
+            <w:tcBorders>
+              <w:top w:val="nil"/>
+              <w:left w:val="nil"/>
+              <w:bottom w:val="nil"/>
+              <w:right w:val="nil"/>
+            </w:tcBorders>
+            <w:hideMark/>
+          </w:tcPr>
+          <w:p>
+            <w:pPr>
+              <w:spacing w:line="240" w:lineRule="auto"/>
+              <w:jc w:val="center"/>
+              <w:rPr>
+                <w:rFonts w:ascii="Times New Roman" w:hAnsi="Times New Roman" w:cs="Times New Roman"/>
+                <w:sz w:val="24"/>
+                <w:szCs w:val="24"/>
+              </w:rPr>
+            </w:pPr>
+            <w:r>
+              <w:rPr>
+                <w:rFonts w:ascii="Times New Roman" w:hAnsi="Times New Roman" w:cs="Times New Roman"/>
+                <w:sz w:val="24"/>
+                <w:szCs w:val="24"/>
+              </w:rPr>
+              <w:t>15.04.23</w:t>
+            </w:r>
+          </w:p>
+        </w:tc>
+      </w:tr>
+      <w:tr>
+        <w:tc>
+          <w:tcPr>
+            <w:tcW w:w="0" w:type="auto"/>
+            <w:vMerge/>
             <w:tcBorders>
               <w:top w:val="single" w:sz="4" w:space="0" w:color="auto"/>
               <w:left w:val="single" w:sz="4" w:space="0" w:color="auto"/>
               <w:bottom w:val="single" w:sz="4" w:space="0" w:color="auto"/>
               <w:right w:val="single" w:sz="4" w:space="0" w:color="auto"/>
             </w:tcBorders>
-            <w:textDirection w:val="btLr"/>
-          </w:tcPr>
-          <w:p>
-            <w:pPr>
-              <w:spacing w:line="240" w:lineRule="auto"/>
-              <w:ind w:left="113" w:right="113"/>
+            <w:vAlign w:val="center"/>
+            <w:hideMark/>
+          </w:tcPr>
+          <w:p>
+            <w:pPr>
+              <w:spacing w:line="240" w:lineRule="auto"/>
               <w:rPr>
                 <w:rFonts w:ascii="GOST type A" w:hAnsi="GOST type A" w:cs="Times New Roman"/>
                 <w:b/>
@@ -2845,203 +3118,6 @@
         </w:tc>
         <w:tc>
           <w:tcPr>
-            <w:tcW w:w="2591" w:type="dxa"/>
-            <w:tcBorders>
-              <w:top w:val="nil"/>
-              <w:left w:val="single" w:sz="4" w:space="0" w:color="auto"/>
-              <w:bottom w:val="nil"/>
-              <w:right w:val="nil"/>
-            </w:tcBorders>
-            <w:hideMark/>
-          </w:tcPr>
-          <w:p>
-            <w:pPr>
-              <w:spacing w:line="240" w:lineRule="auto"/>
-              <w:rPr>
-                <w:rFonts w:ascii="Times New Roman" w:hAnsi="Times New Roman" w:cs="Times New Roman"/>
-                <w:sz w:val="24"/>
-                <w:szCs w:val="24"/>
-              </w:rPr>
-            </w:pPr>
-            <w:r>
-              <w:rPr>
-                <w:rFonts w:ascii="Times New Roman" w:hAnsi="Times New Roman" w:cs="Times New Roman"/>
-                <w:sz w:val="24"/>
-                <w:szCs w:val="24"/>
-              </w:rPr>
-              <w:t>Личная</w:t>
-            </w:r>
-          </w:p>
-          <w:p>
-            <w:pPr>
-              <w:spacing w:line="240" w:lineRule="auto"/>
-              <w:rPr>
-                <w:rFonts w:ascii="Times New Roman" w:hAnsi="Times New Roman" w:cs="Times New Roman"/>
-                <w:sz w:val="24"/>
-                <w:szCs w:val="24"/>
-              </w:rPr>
-            </w:pPr>
-            <w:r>
-              <w:rPr>
-                <w:rFonts w:ascii="Times New Roman" w:hAnsi="Times New Roman" w:cs="Times New Roman"/>
-                <w:sz w:val="24"/>
-                <w:szCs w:val="24"/>
-              </w:rPr>
-              <w:t>подпись</w:t>
-            </w:r>
-          </w:p>
-        </w:tc>
-        <w:tc>
-          <w:tcPr>
-            <w:tcW w:w="2069" w:type="dxa"/>
-            <w:tcBorders>
-              <w:top w:val="nil"/>
-              <w:left w:val="nil"/>
-              <w:bottom w:val="nil"/>
-              <w:right w:val="nil"/>
-            </w:tcBorders>
-            <w:hideMark/>
-          </w:tcPr>
-          <w:p>
-            <w:pPr>
-              <w:spacing w:line="240" w:lineRule="auto"/>
-              <w:rPr>
-                <w:rFonts w:ascii="Times New Roman" w:hAnsi="Times New Roman" w:cs="Times New Roman"/>
-                <w:sz w:val="24"/>
-                <w:szCs w:val="24"/>
-              </w:rPr>
-            </w:pPr>
-            <w:r>
-              <w:rPr>
-                <w:rFonts w:ascii="Times New Roman" w:hAnsi="Times New Roman" w:cs="Times New Roman"/>
-                <w:sz w:val="24"/>
-                <w:szCs w:val="24"/>
-              </w:rPr>
-              <w:t>Расшифровка</w:t>
-            </w:r>
-          </w:p>
-          <w:p>
-            <w:pPr>
-              <w:spacing w:line="240" w:lineRule="auto"/>
-              <w:rPr>
-                <w:rFonts w:ascii="Times New Roman" w:hAnsi="Times New Roman" w:cs="Times New Roman"/>
-                <w:sz w:val="24"/>
-                <w:szCs w:val="24"/>
-              </w:rPr>
-            </w:pPr>
-            <w:r>
-              <w:rPr>
-                <w:rFonts w:ascii="Times New Roman" w:hAnsi="Times New Roman" w:cs="Times New Roman"/>
-                <w:sz w:val="24"/>
-                <w:szCs w:val="24"/>
-              </w:rPr>
-              <w:t>подписи</w:t>
-            </w:r>
-          </w:p>
-        </w:tc>
-        <w:tc>
-          <w:tcPr>
-            <w:tcW w:w="2099" w:type="dxa"/>
-            <w:tcBorders>
-              <w:top w:val="nil"/>
-              <w:left w:val="nil"/>
-              <w:bottom w:val="nil"/>
-              <w:right w:val="nil"/>
-            </w:tcBorders>
-            <w:hideMark/>
-          </w:tcPr>
-          <w:p>
-            <w:pPr>
-              <w:spacing w:line="240" w:lineRule="auto"/>
-              <w:rPr>
-                <w:rFonts w:ascii="Times New Roman" w:hAnsi="Times New Roman" w:cs="Times New Roman"/>
-                <w:sz w:val="24"/>
-                <w:szCs w:val="24"/>
-              </w:rPr>
-            </w:pPr>
-            <w:r>
-              <w:rPr>
-                <w:rFonts w:ascii="Times New Roman" w:hAnsi="Times New Roman" w:cs="Times New Roman"/>
-                <w:sz w:val="24"/>
-                <w:szCs w:val="24"/>
-              </w:rPr>
-              <w:t>Личная</w:t>
-            </w:r>
-          </w:p>
-          <w:p>
-            <w:pPr>
-              <w:spacing w:line="240" w:lineRule="auto"/>
-              <w:rPr>
-                <w:rFonts w:ascii="Times New Roman" w:hAnsi="Times New Roman" w:cs="Times New Roman"/>
-                <w:sz w:val="24"/>
-                <w:szCs w:val="24"/>
-              </w:rPr>
-            </w:pPr>
-            <w:r>
-              <w:rPr>
-                <w:rFonts w:ascii="Times New Roman" w:hAnsi="Times New Roman" w:cs="Times New Roman"/>
-                <w:sz w:val="24"/>
-                <w:szCs w:val="24"/>
-              </w:rPr>
-              <w:t>подпись</w:t>
-            </w:r>
-          </w:p>
-        </w:tc>
-        <w:tc>
-          <w:tcPr>
-            <w:tcW w:w="2307" w:type="dxa"/>
-            <w:tcBorders>
-              <w:top w:val="nil"/>
-              <w:left w:val="nil"/>
-              <w:bottom w:val="nil"/>
-              <w:right w:val="nil"/>
-            </w:tcBorders>
-            <w:hideMark/>
-          </w:tcPr>
-          <w:p>
-            <w:pPr>
-              <w:spacing w:line="240" w:lineRule="auto"/>
-              <w:rPr>
-                <w:rFonts w:ascii="Times New Roman" w:hAnsi="Times New Roman" w:cs="Times New Roman"/>
-                <w:sz w:val="24"/>
-                <w:szCs w:val="24"/>
-              </w:rPr>
-            </w:pPr>
-            <w:r>
-              <w:rPr>
-                <w:rFonts w:ascii="Times New Roman" w:hAnsi="Times New Roman" w:cs="Times New Roman"/>
-                <w:sz w:val="24"/>
-                <w:szCs w:val="24"/>
-              </w:rPr>
-              <w:t>Расшифровка</w:t>
-            </w:r>
-          </w:p>
-          <w:p>
-            <w:pPr>
-              <w:spacing w:line="240" w:lineRule="auto"/>
-              <w:rPr>
-                <w:rFonts w:ascii="Times New Roman" w:hAnsi="Times New Roman" w:cs="Times New Roman"/>
-                <w:sz w:val="24"/>
-                <w:szCs w:val="24"/>
-              </w:rPr>
-            </w:pPr>
-            <w:r>
-              <w:rPr>
-                <w:rFonts w:ascii="Times New Roman" w:hAnsi="Times New Roman" w:cs="Times New Roman"/>
-                <w:sz w:val="24"/>
-                <w:szCs w:val="24"/>
-              </w:rPr>
-              <w:t>подписи</w:t>
-            </w:r>
-          </w:p>
-        </w:tc>
-      </w:tr>
-      <w:tr>
-        <w:trPr>
-          <w:trHeight w:val="461"/>
-        </w:trPr>
-        <w:tc>
-          <w:tcPr>
             <w:tcW w:w="0" w:type="auto"/>
             <w:vMerge/>
             <w:tcBorders>
@@ -3070,20 +3146,69 @@
         </w:tc>
         <w:tc>
           <w:tcPr>
-            <w:tcW w:w="0" w:type="auto"/>
-            <w:vMerge/>
+            <w:tcW w:w="4660" w:type="dxa"/>
+            <w:gridSpan w:val="2"/>
+            <w:tcBorders>
+              <w:top w:val="nil"/>
+              <w:left w:val="single" w:sz="4" w:space="0" w:color="auto"/>
+              <w:bottom w:val="nil"/>
+              <w:right w:val="nil"/>
+            </w:tcBorders>
+          </w:tcPr>
+          <w:p>
+            <w:pPr>
+              <w:spacing w:line="240" w:lineRule="auto"/>
+              <w:jc w:val="center"/>
+              <w:rPr>
+                <w:rFonts w:ascii="Times New Roman" w:hAnsi="Times New Roman" w:cs="Times New Roman"/>
+                <w:sz w:val="24"/>
+                <w:szCs w:val="24"/>
+              </w:rPr>
+            </w:pPr>
+          </w:p>
+        </w:tc>
+        <w:tc>
+          <w:tcPr>
+            <w:tcW w:w="4406" w:type="dxa"/>
+            <w:gridSpan w:val="2"/>
+            <w:tcBorders>
+              <w:top w:val="nil"/>
+              <w:left w:val="nil"/>
+              <w:bottom w:val="nil"/>
+              <w:right w:val="nil"/>
+            </w:tcBorders>
+          </w:tcPr>
+          <w:p>
+            <w:pPr>
+              <w:spacing w:line="240" w:lineRule="auto"/>
+              <w:jc w:val="center"/>
+              <w:rPr>
+                <w:rFonts w:ascii="Times New Roman" w:hAnsi="Times New Roman" w:cs="Times New Roman"/>
+                <w:sz w:val="24"/>
+                <w:szCs w:val="24"/>
+              </w:rPr>
+            </w:pPr>
+          </w:p>
+        </w:tc>
+      </w:tr>
+      <w:tr>
+        <w:tc>
+          <w:tcPr>
+            <w:tcW w:w="483" w:type="dxa"/>
+            <w:vMerge w:val="restart"/>
             <w:tcBorders>
               <w:top w:val="single" w:sz="4" w:space="0" w:color="auto"/>
               <w:left w:val="single" w:sz="4" w:space="0" w:color="auto"/>
               <w:bottom w:val="single" w:sz="4" w:space="0" w:color="auto"/>
               <w:right w:val="single" w:sz="4" w:space="0" w:color="auto"/>
             </w:tcBorders>
-            <w:vAlign w:val="center"/>
+            <w:textDirection w:val="btLr"/>
             <w:hideMark/>
           </w:tcPr>
           <w:p>
             <w:pPr>
               <w:spacing w:line="240" w:lineRule="auto"/>
+              <w:ind w:left="113" w:right="113"/>
               <w:rPr>
                 <w:rFonts w:ascii="GOST type A" w:hAnsi="GOST type A" w:cs="Times New Roman"/>
                 <w:b/>
@@ -3094,90 +3219,7 @@
                 <w:szCs w:val="24"/>
               </w:rPr>
             </w:pPr>
-          </w:p>
-        </w:tc>
-        <w:tc>
-          <w:tcPr>
-            <w:tcW w:w="4660" w:type="dxa"/>
-            <w:gridSpan w:val="2"/>
-            <w:tcBorders>
-              <w:top w:val="nil"/>
-              <w:left w:val="single" w:sz="4" w:space="0" w:color="auto"/>
-              <w:bottom w:val="nil"/>
-              <w:right w:val="nil"/>
-            </w:tcBorders>
-            <w:hideMark/>
-          </w:tcPr>
-          <w:p>
-            <w:pPr>
-              <w:spacing w:line="240" w:lineRule="auto"/>
-              <w:jc w:val="center"/>
-              <w:rPr>
-                <w:rFonts w:ascii="Times New Roman" w:hAnsi="Times New Roman" w:cs="Times New Roman"/>
-                <w:sz w:val="24"/>
-                <w:szCs w:val="24"/>
-              </w:rPr>
-            </w:pPr>
-            <w:r>
-              <w:rPr>
-                <w:rFonts w:ascii="Times New Roman" w:hAnsi="Times New Roman" w:cs="Times New Roman"/>
-                <w:sz w:val="24"/>
-                <w:szCs w:val="24"/>
-              </w:rPr>
-              <w:t>15.04.23</w:t>
-            </w:r>
-          </w:p>
-        </w:tc>
-        <w:tc>
-          <w:tcPr>
-            <w:tcW w:w="4406" w:type="dxa"/>
-            <w:gridSpan w:val="2"/>
-            <w:tcBorders>
-              <w:top w:val="nil"/>
-              <w:left w:val="nil"/>
-              <w:bottom w:val="nil"/>
-              <w:right w:val="nil"/>
-            </w:tcBorders>
-            <w:hideMark/>
-          </w:tcPr>
-          <w:p>
-            <w:pPr>
-              <w:spacing w:line="240" w:lineRule="auto"/>
-              <w:jc w:val="center"/>
-              <w:rPr>
-                <w:rFonts w:ascii="Times New Roman" w:hAnsi="Times New Roman" w:cs="Times New Roman"/>
-                <w:sz w:val="24"/>
-                <w:szCs w:val="24"/>
-              </w:rPr>
-            </w:pPr>
-            <w:r>
-              <w:rPr>
-                <w:rFonts w:ascii="Times New Roman" w:hAnsi="Times New Roman" w:cs="Times New Roman"/>
-                <w:sz w:val="24"/>
-                <w:szCs w:val="24"/>
-              </w:rPr>
-              <w:t>15.04.23</w:t>
-            </w:r>
-          </w:p>
-        </w:tc>
-      </w:tr>
-      <w:tr>
-        <w:tc>
-          <w:tcPr>
-            <w:tcW w:w="0" w:type="auto"/>
-            <w:vMerge/>
-            <w:tcBorders>
-              <w:top w:val="single" w:sz="4" w:space="0" w:color="auto"/>
-              <w:left w:val="single" w:sz="4" w:space="0" w:color="auto"/>
-              <w:bottom w:val="single" w:sz="4" w:space="0" w:color="auto"/>
-              <w:right w:val="single" w:sz="4" w:space="0" w:color="auto"/>
-            </w:tcBorders>
-            <w:vAlign w:val="center"/>
-            <w:hideMark/>
-          </w:tcPr>
-          <w:p>
-            <w:pPr>
-              <w:spacing w:line="240" w:lineRule="auto"/>
+            <w:r>
               <w:rPr>
                 <w:rFonts w:ascii="GOST type A" w:hAnsi="GOST type A" w:cs="Times New Roman"/>
                 <w:b/>
@@ -3187,137 +3229,7 @@
                 <w:sz w:val="24"/>
                 <w:szCs w:val="24"/>
               </w:rPr>
-            </w:pPr>
-          </w:p>
-        </w:tc>
-        <w:tc>
-          <w:tcPr>
-            <w:tcW w:w="0" w:type="auto"/>
-            <w:vMerge/>
-            <w:tcBorders>
-              <w:top w:val="single" w:sz="4" w:space="0" w:color="auto"/>
-              <w:left w:val="single" w:sz="4" w:space="0" w:color="auto"/>
-              <w:bottom w:val="single" w:sz="4" w:space="0" w:color="auto"/>
-              <w:right w:val="single" w:sz="4" w:space="0" w:color="auto"/>
-            </w:tcBorders>
-            <w:vAlign w:val="center"/>
-            <w:hideMark/>
-          </w:tcPr>
-          <w:p>
-            <w:pPr>
-              <w:spacing w:line="240" w:lineRule="auto"/>
-              <w:rPr>
-                <w:rFonts w:ascii="GOST type A" w:hAnsi="GOST type A" w:cs="Times New Roman"/>
-                <w:b/>
-                <w:bCs/>
-                <w:i/>
-                <w:iCs/>
-                <w:sz w:val="24"/>
-                <w:szCs w:val="24"/>
-              </w:rPr>
-            </w:pPr>
-          </w:p>
-        </w:tc>
-        <w:tc>
-          <w:tcPr>
-            <w:tcW w:w="4660" w:type="dxa"/>
-            <w:gridSpan w:val="2"/>
-            <w:tcBorders>
-              <w:top w:val="nil"/>
-              <w:left w:val="single" w:sz="4" w:space="0" w:color="auto"/>
-              <w:bottom w:val="nil"/>
-              <w:right w:val="nil"/>
-            </w:tcBorders>
-          </w:tcPr>
-          <w:p>
-            <w:pPr>
-              <w:spacing w:line="240" w:lineRule="auto"/>
-              <w:jc w:val="center"/>
-              <w:rPr>
-                <w:rFonts w:ascii="Times New Roman" w:hAnsi="Times New Roman" w:cs="Times New Roman"/>
-                <w:sz w:val="24"/>
-                <w:szCs w:val="24"/>
-              </w:rPr>
-            </w:pPr>
-          </w:p>
-        </w:tc>
-        <w:tc>
-          <w:tcPr>
-            <w:tcW w:w="4406" w:type="dxa"/>
-            <w:gridSpan w:val="2"/>
-            <w:tcBorders>
-              <w:top w:val="nil"/>
-              <w:left w:val="nil"/>
-              <w:bottom w:val="nil"/>
-              <w:right w:val="nil"/>
-            </w:tcBorders>
-          </w:tcPr>
-          <w:p>
-            <w:pPr>
-              <w:spacing w:line="240" w:lineRule="auto"/>
-              <w:jc w:val="center"/>
-              <w:rPr>
-                <w:rFonts w:ascii="Times New Roman" w:hAnsi="Times New Roman" w:cs="Times New Roman"/>
-                <w:sz w:val="24"/>
-                <w:szCs w:val="24"/>
-              </w:rPr>
-            </w:pPr>
-          </w:p>
-        </w:tc>
-      </w:tr>
-      <w:tr>
-        <w:tc>
-          <w:tcPr>
-            <w:tcW w:w="483" w:type="dxa"/>
-            <w:vMerge w:val="restart"/>
-            <w:tcBorders>
-              <w:top w:val="single" w:sz="4" w:space="0" w:color="auto"/>
-              <w:left w:val="single" w:sz="4" w:space="0" w:color="auto"/>
-              <w:bottom w:val="single" w:sz="4" w:space="0" w:color="auto"/>
-              <w:right w:val="single" w:sz="4" w:space="0" w:color="auto"/>
-            </w:tcBorders>
-            <w:textDirection w:val="btLr"/>
-            <w:hideMark/>
-          </w:tcPr>
-          <w:p>
-            <w:pPr>
-              <w:spacing w:line="240" w:lineRule="auto"/>
-              <w:ind w:left="113" w:right="113"/>
-              <w:rPr>
-                <w:rFonts w:ascii="GOST type A" w:hAnsi="GOST type A" w:cs="Times New Roman"/>
-                <w:b/>
-                <w:bCs/>
-                <w:i/>
-                <w:iCs/>
-                <w:sz w:val="24"/>
-                <w:szCs w:val="24"/>
-              </w:rPr>
-            </w:pPr>
-            <w:proofErr w:type="spellStart"/>
-            <w:r>
-              <w:rPr>
-                <w:rFonts w:ascii="GOST type A" w:hAnsi="GOST type A" w:cs="Times New Roman"/>
-                <w:b/>
-                <w:bCs/>
-                <w:i/>
-                <w:iCs/>
-                <w:sz w:val="24"/>
-                <w:szCs w:val="24"/>
-              </w:rPr>
-              <w:t>Инв.№подл</w:t>
-            </w:r>
-            <w:proofErr w:type="spellEnd"/>
-            <w:r>
-              <w:rPr>
-                <w:rFonts w:ascii="GOST type A" w:hAnsi="GOST type A" w:cs="Times New Roman"/>
-                <w:b/>
-                <w:bCs/>
-                <w:i/>
-                <w:iCs/>
-                <w:sz w:val="24"/>
-                <w:szCs w:val="24"/>
-              </w:rPr>
-              <w:t>.</w:t>
+              <w:t>Инв.№подл.</w:t>
             </w:r>
           </w:p>
         </w:tc>
@@ -6351,40 +6263,7 @@
           <w:sz w:val="28"/>
           <w:szCs w:val="28"/>
         </w:rPr>
-        <w:t>3.</w:t>
-      </w:r>
-      <w:r>
-        <w:rPr>
-          <w:rFonts w:ascii="Times New Roman" w:hAnsi="Times New Roman" w:cs="Times New Roman"/>
-          <w:b/>
-          <w:bCs/>
-          <w:color w:val="auto"/>
-          <w:sz w:val="28"/>
-          <w:szCs w:val="28"/>
-        </w:rPr>
-        <w:t>2</w:t>
-      </w:r>
-      <w:r>
-        <w:rPr>
-          <w:rFonts w:ascii="Times New Roman" w:hAnsi="Times New Roman" w:cs="Times New Roman"/>
-          <w:b/>
-          <w:bCs/>
-          <w:color w:val="auto"/>
-          <w:sz w:val="28"/>
-          <w:szCs w:val="28"/>
-        </w:rPr>
-        <w:t xml:space="preserve"> </w:t>
-      </w:r>
-      <w:r>
-        <w:rPr>
-          <w:rFonts w:ascii="Times New Roman" w:hAnsi="Times New Roman" w:cs="Times New Roman"/>
-          <w:b/>
-          <w:bCs/>
-          <w:color w:val="auto"/>
-          <w:sz w:val="28"/>
-          <w:szCs w:val="28"/>
-        </w:rPr>
-        <w:t>Требования к надежности</w:t>
+        <w:t>3.2 Требования к надежности</w:t>
       </w:r>
     </w:p>
     <w:p>
@@ -6443,40 +6322,7 @@
           <w:sz w:val="28"/>
           <w:szCs w:val="28"/>
         </w:rPr>
-        <w:t>3.</w:t>
-      </w:r>
-      <w:r>
-        <w:rPr>
-          <w:rFonts w:ascii="Times New Roman" w:hAnsi="Times New Roman" w:cs="Times New Roman"/>
-          <w:b/>
-          <w:bCs/>
-          <w:color w:val="auto"/>
-          <w:sz w:val="28"/>
-          <w:szCs w:val="28"/>
-        </w:rPr>
-        <w:t>3</w:t>
-      </w:r>
-      <w:r>
-        <w:rPr>
-          <w:rFonts w:ascii="Times New Roman" w:hAnsi="Times New Roman" w:cs="Times New Roman"/>
-          <w:b/>
-          <w:bCs/>
-          <w:color w:val="auto"/>
-          <w:sz w:val="28"/>
-          <w:szCs w:val="28"/>
-        </w:rPr>
-        <w:t xml:space="preserve"> </w:t>
-      </w:r>
-      <w:r>
-        <w:rPr>
-          <w:rFonts w:ascii="Times New Roman" w:hAnsi="Times New Roman" w:cs="Times New Roman"/>
-          <w:b/>
-          <w:bCs/>
-          <w:color w:val="auto"/>
-          <w:sz w:val="28"/>
-          <w:szCs w:val="28"/>
-        </w:rPr>
-        <w:t>Требования к составу и параметрам технических средств</w:t>
+        <w:t>3.3 Требования к составу и параметрам технических средств</w:t>
       </w:r>
     </w:p>
     <w:p>
@@ -6530,87 +6376,7 @@
           <w:sz w:val="28"/>
           <w:szCs w:val="28"/>
         </w:rPr>
-        <w:t xml:space="preserve">перационная система: мобильное приложение может работать на операционных системах </w:t>
-      </w:r>
-      <w:proofErr w:type="spellStart"/>
-      <w:r>
-        <w:rPr>
-          <w:rFonts w:ascii="Times New Roman" w:hAnsi="Times New Roman" w:cs="Times New Roman"/>
-          <w:sz w:val="28"/>
-          <w:szCs w:val="28"/>
-        </w:rPr>
-        <w:t>iOS</w:t>
-      </w:r>
-      <w:proofErr w:type="spellEnd"/>
-      <w:r>
-        <w:rPr>
-          <w:rFonts w:ascii="Times New Roman" w:hAnsi="Times New Roman" w:cs="Times New Roman"/>
-          <w:sz w:val="28"/>
-          <w:szCs w:val="28"/>
-        </w:rPr>
-        <w:t xml:space="preserve"> или </w:t>
-      </w:r>
-      <w:proofErr w:type="spellStart"/>
-      <w:r>
-        <w:rPr>
-          <w:rFonts w:ascii="Times New Roman" w:hAnsi="Times New Roman" w:cs="Times New Roman"/>
-          <w:sz w:val="28"/>
-          <w:szCs w:val="28"/>
-        </w:rPr>
-        <w:t>Android</w:t>
-      </w:r>
-      <w:proofErr w:type="spellEnd"/>
-      <w:r>
-        <w:rPr>
-          <w:rFonts w:ascii="Times New Roman" w:hAnsi="Times New Roman" w:cs="Times New Roman"/>
-          <w:sz w:val="28"/>
-          <w:szCs w:val="28"/>
-        </w:rPr>
-        <w:t xml:space="preserve">, поэтому технические устройства должны быть совместимы с выбранной операционной системой. Минимальная поддерживаемая версия </w:t>
-      </w:r>
-      <w:proofErr w:type="spellStart"/>
-      <w:r>
-        <w:rPr>
-          <w:rFonts w:ascii="Times New Roman" w:hAnsi="Times New Roman" w:cs="Times New Roman"/>
-          <w:sz w:val="28"/>
-          <w:szCs w:val="28"/>
-        </w:rPr>
-        <w:t>Android</w:t>
-      </w:r>
-      <w:proofErr w:type="spellEnd"/>
-      <w:r>
-        <w:rPr>
-          <w:rFonts w:ascii="Times New Roman" w:hAnsi="Times New Roman" w:cs="Times New Roman"/>
-          <w:sz w:val="28"/>
-          <w:szCs w:val="28"/>
-        </w:rPr>
-        <w:t xml:space="preserve"> должна быть не менее 6.0, а для </w:t>
-      </w:r>
-      <w:proofErr w:type="spellStart"/>
-      <w:r>
-        <w:rPr>
-          <w:rFonts w:ascii="Times New Roman" w:hAnsi="Times New Roman" w:cs="Times New Roman"/>
-          <w:sz w:val="28"/>
-          <w:szCs w:val="28"/>
-        </w:rPr>
-        <w:t>iOS</w:t>
-      </w:r>
-      <w:proofErr w:type="spellEnd"/>
-      <w:r>
-        <w:rPr>
-          <w:rFonts w:ascii="Times New Roman" w:hAnsi="Times New Roman" w:cs="Times New Roman"/>
-          <w:sz w:val="28"/>
-          <w:szCs w:val="28"/>
-        </w:rPr>
-        <w:t xml:space="preserve"> - не менее 10</w:t>
-      </w:r>
-      <w:r>
-        <w:rPr>
-          <w:rFonts w:ascii="Times New Roman" w:hAnsi="Times New Roman" w:cs="Times New Roman"/>
-          <w:sz w:val="28"/>
-          <w:szCs w:val="28"/>
-        </w:rPr>
-        <w:t>;</w:t>
+        <w:t>перационная система: мобильное приложение может работать на операционных системах iOS или Android, поэтому технические устройства должны быть совместимы с выбранной операционной системой. Минимальная поддерживаемая версия Android должна быть не менее 6.0, а для iOS - не менее 10;</w:t>
       </w:r>
     </w:p>
     <w:p>
@@ -6643,15 +6409,7 @@
           <w:sz w:val="28"/>
           <w:szCs w:val="28"/>
         </w:rPr>
-        <w:t>роцессор: устройство должно иметь процессор на базе архитектуры ARMv7 и новее для обеспечения совместимости с операционной системой и приложением</w:t>
-      </w:r>
-      <w:r>
-        <w:rPr>
-          <w:rFonts w:ascii="Times New Roman" w:hAnsi="Times New Roman" w:cs="Times New Roman"/>
-          <w:sz w:val="28"/>
-          <w:szCs w:val="28"/>
-        </w:rPr>
-        <w:t>;</w:t>
+        <w:t>роцессор: устройство должно иметь процессор на базе архитектуры ARMv7 и новее для обеспечения совместимости с операционной системой и приложением;</w:t>
       </w:r>
     </w:p>
     <w:p>
@@ -6685,15 +6443,7 @@
           <w:sz w:val="28"/>
           <w:szCs w:val="28"/>
         </w:rPr>
-        <w:t>перативная память: мобильное приложение должно иметь достаточно оперативной памяти для быстрой загрузки и обработки данных, поэтому устройство должно иметь не менее 2 ГБ оперативной памяти</w:t>
-      </w:r>
-      <w:r>
-        <w:rPr>
-          <w:rFonts w:ascii="Times New Roman" w:hAnsi="Times New Roman" w:cs="Times New Roman"/>
-          <w:sz w:val="28"/>
-          <w:szCs w:val="28"/>
-        </w:rPr>
-        <w:t>;</w:t>
+        <w:t>перативная память: мобильное приложение должно иметь достаточно оперативной памяти для быстрой загрузки и обработки данных, поэтому устройство должно иметь не менее 2 ГБ оперативной памяти;</w:t>
       </w:r>
     </w:p>
     <w:p>
@@ -6726,15 +6476,7 @@
           <w:sz w:val="28"/>
           <w:szCs w:val="28"/>
         </w:rPr>
-        <w:t>ранилище: мобильное приложение должно иметь достаточно места для хранения данных, в том числе информации о долгах, поэтому устройство должно иметь не менее 8 ГБ встроенной памяти, а свободное место на устройстве не должно быть менее 120 МБ</w:t>
-      </w:r>
-      <w:r>
-        <w:rPr>
-          <w:rFonts w:ascii="Times New Roman" w:hAnsi="Times New Roman" w:cs="Times New Roman"/>
-          <w:sz w:val="28"/>
-          <w:szCs w:val="28"/>
-        </w:rPr>
-        <w:t>;</w:t>
+        <w:t>ранилище: мобильное приложение должно иметь достаточно места для хранения данных, в том числе информации о долгах, поэтому устройство должно иметь не менее 8 ГБ встроенной памяти, а свободное место на устройстве не должно быть менее 120 МБ;</w:t>
       </w:r>
     </w:p>
     <w:p>
@@ -6767,15 +6509,7 @@
           <w:sz w:val="28"/>
           <w:szCs w:val="28"/>
         </w:rPr>
-        <w:t>сплей: мобильное приложение должно отображаться на дисплее высокого качества с разрешением, соответствующим требованиям приложения, поэтому устройство должно иметь диагональ дисплея не менее 4,7 дюймов и разрешение HD (1280 x 720 пикселей)</w:t>
-      </w:r>
-      <w:r>
-        <w:rPr>
-          <w:rFonts w:ascii="Times New Roman" w:hAnsi="Times New Roman" w:cs="Times New Roman"/>
-          <w:sz w:val="28"/>
-          <w:szCs w:val="28"/>
-        </w:rPr>
-        <w:t>;</w:t>
+        <w:t>сплей: мобильное приложение должно отображаться на дисплее высокого качества с разрешением, соответствующим требованиям приложения, поэтому устройство должно иметь диагональ дисплея не менее 4,7 дюймов и разрешение HD (1280 x 720 пикселей);</w:t>
       </w:r>
     </w:p>
     <w:p>
@@ -6808,43 +6542,7 @@
           <w:sz w:val="28"/>
           <w:szCs w:val="28"/>
         </w:rPr>
-        <w:t xml:space="preserve">вязь: мобильное приложение может использовать мобильные данные или </w:t>
-      </w:r>
-      <w:proofErr w:type="spellStart"/>
-      <w:r>
-        <w:rPr>
-          <w:rFonts w:ascii="Times New Roman" w:hAnsi="Times New Roman" w:cs="Times New Roman"/>
-          <w:sz w:val="28"/>
-          <w:szCs w:val="28"/>
-        </w:rPr>
-        <w:t>Wi</w:t>
-      </w:r>
-      <w:proofErr w:type="spellEnd"/>
-      <w:r>
-        <w:rPr>
-          <w:rFonts w:ascii="Times New Roman" w:hAnsi="Times New Roman" w:cs="Times New Roman"/>
-          <w:sz w:val="28"/>
-          <w:szCs w:val="28"/>
-        </w:rPr>
-        <w:t xml:space="preserve">-Fi для связи с Интернетом, поэтому устройство должно иметь минимальную поддержку 3G и </w:t>
-      </w:r>
-      <w:proofErr w:type="spellStart"/>
-      <w:r>
-        <w:rPr>
-          <w:rFonts w:ascii="Times New Roman" w:hAnsi="Times New Roman" w:cs="Times New Roman"/>
-          <w:sz w:val="28"/>
-          <w:szCs w:val="28"/>
-        </w:rPr>
-        <w:t>Wi</w:t>
-      </w:r>
-      <w:proofErr w:type="spellEnd"/>
-      <w:r>
-        <w:rPr>
-          <w:rFonts w:ascii="Times New Roman" w:hAnsi="Times New Roman" w:cs="Times New Roman"/>
-          <w:sz w:val="28"/>
-          <w:szCs w:val="28"/>
-        </w:rPr>
-        <w:t>-Fi с поддержкой стандарта 802.11n.</w:t>
+        <w:t>вязь: мобильное приложение может использовать мобильные данные или Wi-Fi для связи с Интернетом, поэтому устройство должно иметь минимальную поддержку 3G и Wi-Fi с поддержкой стандарта 802.11n.</w:t>
       </w:r>
     </w:p>
     <w:p>
@@ -7123,6 +6821,7 @@
         </w:rPr>
         <w:t xml:space="preserve"> </w:t>
       </w:r>
+      <w:bookmarkEnd w:id="6"/>
       <w:r>
         <w:rPr>
           <w:rFonts w:ascii="Times New Roman" w:hAnsi="Times New Roman" w:cs="Times New Roman"/>
@@ -7132,9 +6831,45 @@
           <w:sz w:val="28"/>
           <w:szCs w:val="28"/>
         </w:rPr>
-        <w:t>ТЕХНИКО-ЭКОНОМИЧЕСКОЕ ОБОСНОВАНИЕ</w:t>
-      </w:r>
-      <w:bookmarkEnd w:id="6"/>
+        <w:t>СРЕДСТВА И ПОРЯДОК ИСПЫТАНИЙ</w:t>
+      </w:r>
+    </w:p>
+    <w:p>
+      <w:pPr>
+        <w:pStyle w:val="2"/>
+        <w:spacing w:before="0" w:line="360" w:lineRule="auto"/>
+        <w:contextualSpacing/>
+        <w:rPr>
+          <w:rFonts w:ascii="Times New Roman" w:hAnsi="Times New Roman" w:cs="Times New Roman"/>
+          <w:b/>
+          <w:bCs/>
+          <w:color w:val="auto"/>
+          <w:sz w:val="28"/>
+          <w:szCs w:val="28"/>
+        </w:rPr>
+      </w:pPr>
+      <w:r>
+        <w:rPr>
+          <w:rFonts w:ascii="Times New Roman" w:hAnsi="Times New Roman" w:cs="Times New Roman"/>
+          <w:b/>
+          <w:bCs/>
+          <w:color w:val="auto"/>
+          <w:sz w:val="28"/>
+          <w:szCs w:val="28"/>
+        </w:rPr>
+        <w:t xml:space="preserve">3.1 </w:t>
+      </w:r>
+      <w:r>
+        <w:rPr>
+          <w:rFonts w:ascii="Times New Roman" w:hAnsi="Times New Roman" w:cs="Times New Roman"/>
+          <w:b/>
+          <w:bCs/>
+          <w:color w:val="auto"/>
+          <w:sz w:val="28"/>
+          <w:szCs w:val="28"/>
+        </w:rPr>
+        <w:t>Испытания на соответствие функциональным требованиям</w:t>
+      </w:r>
     </w:p>
     <w:p>
       <w:pPr>
@@ -7154,40 +6889,39 @@
           <w:sz w:val="28"/>
           <w:szCs w:val="28"/>
         </w:rPr>
-        <w:t xml:space="preserve">Программа будет содержать всплывающие рекламные баннеры, у пользователя будет возможность купить платную подписку в размере </w:t>
-      </w:r>
-      <w:r>
-        <w:rPr>
-          <w:rFonts w:ascii="Times New Roman" w:hAnsi="Times New Roman" w:cs="Times New Roman"/>
-          <w:sz w:val="28"/>
-          <w:szCs w:val="28"/>
-        </w:rPr>
-        <w:t>150</w:t>
-      </w:r>
-      <w:r>
-        <w:rPr>
-          <w:rFonts w:ascii="Times New Roman" w:hAnsi="Times New Roman" w:cs="Times New Roman"/>
-          <w:sz w:val="28"/>
-          <w:szCs w:val="28"/>
-        </w:rPr>
-        <w:t xml:space="preserve"> рублей в месяц для отключения рекламы в приложении.</w:t>
-      </w:r>
-      <w:r>
-        <w:rPr>
-          <w:rFonts w:ascii="Times New Roman" w:hAnsi="Times New Roman" w:cs="Times New Roman"/>
-          <w:sz w:val="28"/>
-          <w:szCs w:val="28"/>
-        </w:rPr>
-        <w:br/>
-      </w:r>
-      <w:r>
-        <w:rPr>
-          <w:rFonts w:ascii="Times New Roman" w:hAnsi="Times New Roman" w:cs="Times New Roman"/>
-          <w:sz w:val="28"/>
-          <w:szCs w:val="28"/>
-        </w:rPr>
-        <w:tab/>
-        <w:t>Стоимость размещения рекламы в приложении – 0,35 рублей за один показ.</w:t>
+        <w:t>Для испытания программы на соответствие функциональным требованиям, необходимо использовать следующие средства и порядок испытаний:</w:t>
+      </w:r>
+    </w:p>
+    <w:p>
+      <w:pPr>
+        <w:pStyle w:val="a8"/>
+        <w:numPr>
+          <w:ilvl w:val="0"/>
+          <w:numId w:val="10"/>
+        </w:numPr>
+        <w:spacing w:after="0" w:line="360" w:lineRule="auto"/>
+        <w:jc w:val="both"/>
+        <w:rPr>
+          <w:rFonts w:ascii="Times New Roman" w:hAnsi="Times New Roman" w:cs="Times New Roman"/>
+          <w:sz w:val="28"/>
+          <w:szCs w:val="28"/>
+        </w:rPr>
+      </w:pPr>
+      <w:r>
+        <w:rPr>
+          <w:rFonts w:ascii="Times New Roman" w:hAnsi="Times New Roman" w:cs="Times New Roman"/>
+          <w:sz w:val="28"/>
+          <w:szCs w:val="28"/>
+        </w:rPr>
+        <w:t>Регистрация пользователя</w:t>
+      </w:r>
+      <w:r>
+        <w:rPr>
+          <w:rFonts w:ascii="Times New Roman" w:hAnsi="Times New Roman" w:cs="Times New Roman"/>
+          <w:sz w:val="28"/>
+          <w:szCs w:val="28"/>
+        </w:rPr>
+        <w:t>.</w:t>
       </w:r>
     </w:p>
     <w:p>
@@ -7208,7 +6942,15 @@
           <w:sz w:val="28"/>
           <w:szCs w:val="28"/>
         </w:rPr>
-        <w:t>Предварительная оценка показа рекламы: 2,3 раза в неделю на одного пользователя.</w:t>
+        <w:t>Средства: установленное мобильное приложение, устройство с подключением к Интернету</w:t>
+      </w:r>
+      <w:r>
+        <w:rPr>
+          <w:rFonts w:ascii="Times New Roman" w:hAnsi="Times New Roman" w:cs="Times New Roman"/>
+          <w:sz w:val="28"/>
+          <w:szCs w:val="28"/>
+        </w:rPr>
+        <w:t>.</w:t>
       </w:r>
     </w:p>
     <w:p>
@@ -7229,19 +6971,24 @@
           <w:sz w:val="28"/>
           <w:szCs w:val="28"/>
         </w:rPr>
-        <w:t>Предварительн</w:t>
-      </w:r>
-      <w:r>
-        <w:rPr>
-          <w:rFonts w:ascii="Times New Roman" w:hAnsi="Times New Roman" w:cs="Times New Roman"/>
-          <w:sz w:val="28"/>
-          <w:szCs w:val="28"/>
-        </w:rPr>
-        <w:t xml:space="preserve">ая оценка скачиваний приложения: </w:t>
-      </w:r>
-    </w:p>
-    <w:p>
-      <w:pPr>
+        <w:t>Порядок испытаний: ввод и отправка данных при регистрации, проверка корректной регистрации пользователя, проверка сообщения об ошибке при некорректном вводе данных</w:t>
+      </w:r>
+      <w:r>
+        <w:rPr>
+          <w:rFonts w:ascii="Times New Roman" w:hAnsi="Times New Roman" w:cs="Times New Roman"/>
+          <w:sz w:val="28"/>
+          <w:szCs w:val="28"/>
+        </w:rPr>
+        <w:t>;</w:t>
+      </w:r>
+    </w:p>
+    <w:p>
+      <w:pPr>
+        <w:pStyle w:val="a8"/>
+        <w:numPr>
+          <w:ilvl w:val="0"/>
+          <w:numId w:val="10"/>
+        </w:numPr>
         <w:spacing w:after="0" w:line="360" w:lineRule="auto"/>
         <w:jc w:val="both"/>
         <w:rPr>
@@ -7256,16 +7003,65 @@
           <w:sz w:val="28"/>
           <w:szCs w:val="28"/>
         </w:rPr>
-        <w:tab/>
-      </w:r>
-      <w:r>
-        <w:rPr>
-          <w:rFonts w:ascii="Times New Roman" w:hAnsi="Times New Roman" w:cs="Times New Roman"/>
-          <w:sz w:val="28"/>
-          <w:szCs w:val="28"/>
-        </w:rPr>
-        <w:tab/>
-        <w:t>- за месяц: 1000</w:t>
+        <w:t>Авторизация пользователя</w:t>
+      </w:r>
+      <w:r>
+        <w:rPr>
+          <w:rFonts w:ascii="Times New Roman" w:hAnsi="Times New Roman" w:cs="Times New Roman"/>
+          <w:sz w:val="28"/>
+          <w:szCs w:val="28"/>
+        </w:rPr>
+        <w:t>.</w:t>
+      </w:r>
+    </w:p>
+    <w:p>
+      <w:pPr>
+        <w:spacing w:after="0" w:line="360" w:lineRule="auto"/>
+        <w:ind w:firstLine="709"/>
+        <w:contextualSpacing/>
+        <w:jc w:val="both"/>
+        <w:rPr>
+          <w:rFonts w:ascii="Times New Roman" w:hAnsi="Times New Roman" w:cs="Times New Roman"/>
+          <w:sz w:val="28"/>
+          <w:szCs w:val="28"/>
+        </w:rPr>
+      </w:pPr>
+      <w:r>
+        <w:rPr>
+          <w:rFonts w:ascii="Times New Roman" w:hAnsi="Times New Roman" w:cs="Times New Roman"/>
+          <w:sz w:val="28"/>
+          <w:szCs w:val="28"/>
+        </w:rPr>
+        <w:t>Средства: установленное мобильное приложение, устройство с подключением к Интернету, зарегистрированный пользователь</w:t>
+      </w:r>
+      <w:r>
+        <w:rPr>
+          <w:rFonts w:ascii="Times New Roman" w:hAnsi="Times New Roman" w:cs="Times New Roman"/>
+          <w:sz w:val="28"/>
+          <w:szCs w:val="28"/>
+        </w:rPr>
+        <w:t>.</w:t>
+      </w:r>
+    </w:p>
+    <w:p>
+      <w:pPr>
+        <w:spacing w:after="0" w:line="360" w:lineRule="auto"/>
+        <w:ind w:firstLine="709"/>
+        <w:contextualSpacing/>
+        <w:jc w:val="both"/>
+        <w:rPr>
+          <w:rFonts w:ascii="Times New Roman" w:hAnsi="Times New Roman" w:cs="Times New Roman"/>
+          <w:sz w:val="28"/>
+          <w:szCs w:val="28"/>
+        </w:rPr>
+      </w:pPr>
+      <w:r>
+        <w:rPr>
+          <w:rFonts w:ascii="Times New Roman" w:hAnsi="Times New Roman" w:cs="Times New Roman"/>
+          <w:sz w:val="28"/>
+          <w:szCs w:val="28"/>
+        </w:rPr>
+        <w:t>Порядок испытаний: ввод и отправка данных при авторизации, проверка корректной авторизации пользователя, проверка сообщения об ошибке при некорректном вводе данных</w:t>
       </w:r>
       <w:r>
         <w:rPr>
@@ -7278,6 +7074,11 @@
     </w:p>
     <w:p>
       <w:pPr>
+        <w:pStyle w:val="a8"/>
+        <w:numPr>
+          <w:ilvl w:val="0"/>
+          <w:numId w:val="10"/>
+        </w:numPr>
         <w:spacing w:after="0" w:line="360" w:lineRule="auto"/>
         <w:jc w:val="both"/>
         <w:rPr>
@@ -7292,16 +7093,66 @@
           <w:sz w:val="28"/>
           <w:szCs w:val="28"/>
         </w:rPr>
-        <w:tab/>
-      </w:r>
-      <w:r>
-        <w:rPr>
-          <w:rFonts w:ascii="Times New Roman" w:hAnsi="Times New Roman" w:cs="Times New Roman"/>
-          <w:sz w:val="28"/>
-          <w:szCs w:val="28"/>
-        </w:rPr>
-        <w:tab/>
-        <w:t>- за 3 месяца: 12000</w:t>
+        <w:t>Создание долга</w:t>
+      </w:r>
+      <w:r>
+        <w:rPr>
+          <w:rFonts w:ascii="Times New Roman" w:hAnsi="Times New Roman" w:cs="Times New Roman"/>
+          <w:sz w:val="28"/>
+          <w:szCs w:val="28"/>
+          <w:lang w:val="en-US"/>
+        </w:rPr>
+        <w:t>.</w:t>
+      </w:r>
+    </w:p>
+    <w:p>
+      <w:pPr>
+        <w:spacing w:after="0" w:line="360" w:lineRule="auto"/>
+        <w:ind w:firstLine="709"/>
+        <w:contextualSpacing/>
+        <w:jc w:val="both"/>
+        <w:rPr>
+          <w:rFonts w:ascii="Times New Roman" w:hAnsi="Times New Roman" w:cs="Times New Roman"/>
+          <w:sz w:val="28"/>
+          <w:szCs w:val="28"/>
+        </w:rPr>
+      </w:pPr>
+      <w:r>
+        <w:rPr>
+          <w:rFonts w:ascii="Times New Roman" w:hAnsi="Times New Roman" w:cs="Times New Roman"/>
+          <w:sz w:val="28"/>
+          <w:szCs w:val="28"/>
+        </w:rPr>
+        <w:t>Средства: установленное мобильное приложение, авторизованный пользователь, друг или группа друзей</w:t>
+      </w:r>
+      <w:r>
+        <w:rPr>
+          <w:rFonts w:ascii="Times New Roman" w:hAnsi="Times New Roman" w:cs="Times New Roman"/>
+          <w:sz w:val="28"/>
+          <w:szCs w:val="28"/>
+        </w:rPr>
+        <w:t>.</w:t>
+      </w:r>
+    </w:p>
+    <w:p>
+      <w:pPr>
+        <w:spacing w:after="0" w:line="360" w:lineRule="auto"/>
+        <w:ind w:firstLine="709"/>
+        <w:contextualSpacing/>
+        <w:jc w:val="both"/>
+        <w:rPr>
+          <w:rFonts w:ascii="Times New Roman" w:hAnsi="Times New Roman" w:cs="Times New Roman"/>
+          <w:sz w:val="28"/>
+          <w:szCs w:val="28"/>
+        </w:rPr>
+      </w:pPr>
+      <w:r>
+        <w:rPr>
+          <w:rFonts w:ascii="Times New Roman" w:hAnsi="Times New Roman" w:cs="Times New Roman"/>
+          <w:sz w:val="28"/>
+          <w:szCs w:val="28"/>
+        </w:rPr>
+        <w:t>Порядок испытаний: создание нового долга, проверка правильности заполнения полей, проверка добавления долга в список долгов</w:t>
       </w:r>
       <w:r>
         <w:rPr>
@@ -7314,50 +7165,103 @@
     </w:p>
     <w:p>
       <w:pPr>
+        <w:pStyle w:val="a8"/>
+        <w:numPr>
+          <w:ilvl w:val="0"/>
+          <w:numId w:val="10"/>
+        </w:numPr>
         <w:spacing w:after="0" w:line="360" w:lineRule="auto"/>
         <w:jc w:val="both"/>
         <w:rPr>
           <w:rFonts w:ascii="Times New Roman" w:hAnsi="Times New Roman" w:cs="Times New Roman"/>
           <w:sz w:val="28"/>
           <w:szCs w:val="28"/>
-        </w:rPr>
-      </w:pPr>
-      <w:r>
-        <w:rPr>
-          <w:rFonts w:ascii="Times New Roman" w:hAnsi="Times New Roman" w:cs="Times New Roman"/>
-          <w:sz w:val="28"/>
-          <w:szCs w:val="28"/>
-        </w:rPr>
-        <w:tab/>
-      </w:r>
-      <w:r>
-        <w:rPr>
-          <w:rFonts w:ascii="Times New Roman" w:hAnsi="Times New Roman" w:cs="Times New Roman"/>
-          <w:sz w:val="28"/>
-          <w:szCs w:val="28"/>
-        </w:rPr>
-        <w:tab/>
-        <w:t xml:space="preserve">- за полгода: </w:t>
-      </w:r>
-      <w:r>
-        <w:rPr>
-          <w:rFonts w:ascii="Times New Roman" w:hAnsi="Times New Roman" w:cs="Times New Roman"/>
-          <w:sz w:val="28"/>
-          <w:szCs w:val="28"/>
-        </w:rPr>
-        <w:t>6</w:t>
-      </w:r>
-      <w:r>
-        <w:rPr>
-          <w:rFonts w:ascii="Times New Roman" w:hAnsi="Times New Roman" w:cs="Times New Roman"/>
-          <w:sz w:val="28"/>
-          <w:szCs w:val="28"/>
-        </w:rPr>
-        <w:t>0000.</w:t>
-      </w:r>
-    </w:p>
-    <w:p>
-      <w:pPr>
+          <w:lang w:val="en-US"/>
+        </w:rPr>
+      </w:pPr>
+      <w:r>
+        <w:rPr>
+          <w:rFonts w:ascii="Times New Roman" w:hAnsi="Times New Roman" w:cs="Times New Roman"/>
+          <w:sz w:val="28"/>
+          <w:szCs w:val="28"/>
+        </w:rPr>
+        <w:t>Погашение долга</w:t>
+      </w:r>
+      <w:r>
+        <w:rPr>
+          <w:rFonts w:ascii="Times New Roman" w:hAnsi="Times New Roman" w:cs="Times New Roman"/>
+          <w:sz w:val="28"/>
+          <w:szCs w:val="28"/>
+          <w:lang w:val="en-US"/>
+        </w:rPr>
+        <w:t>.</w:t>
+      </w:r>
+    </w:p>
+    <w:p>
+      <w:pPr>
+        <w:spacing w:after="0" w:line="360" w:lineRule="auto"/>
+        <w:ind w:firstLine="709"/>
+        <w:contextualSpacing/>
+        <w:jc w:val="both"/>
+        <w:rPr>
+          <w:rFonts w:ascii="Times New Roman" w:hAnsi="Times New Roman" w:cs="Times New Roman"/>
+          <w:sz w:val="28"/>
+          <w:szCs w:val="28"/>
+        </w:rPr>
+      </w:pPr>
+      <w:r>
+        <w:rPr>
+          <w:rFonts w:ascii="Times New Roman" w:hAnsi="Times New Roman" w:cs="Times New Roman"/>
+          <w:sz w:val="28"/>
+          <w:szCs w:val="28"/>
+        </w:rPr>
+        <w:t>Средства: установленное мобильное приложение, авторизованный пользователь, долг, который необходимо погасить</w:t>
+      </w:r>
+      <w:r>
+        <w:rPr>
+          <w:rFonts w:ascii="Times New Roman" w:hAnsi="Times New Roman" w:cs="Times New Roman"/>
+          <w:sz w:val="28"/>
+          <w:szCs w:val="28"/>
+        </w:rPr>
+        <w:t>.</w:t>
+      </w:r>
+    </w:p>
+    <w:p>
+      <w:pPr>
+        <w:spacing w:after="0" w:line="360" w:lineRule="auto"/>
+        <w:ind w:firstLine="709"/>
+        <w:contextualSpacing/>
+        <w:jc w:val="both"/>
+        <w:rPr>
+          <w:rFonts w:ascii="Times New Roman" w:hAnsi="Times New Roman" w:cs="Times New Roman"/>
+          <w:sz w:val="28"/>
+          <w:szCs w:val="28"/>
+        </w:rPr>
+      </w:pPr>
+      <w:r>
+        <w:rPr>
+          <w:rFonts w:ascii="Times New Roman" w:hAnsi="Times New Roman" w:cs="Times New Roman"/>
+          <w:sz w:val="28"/>
+          <w:szCs w:val="28"/>
+        </w:rPr>
+        <w:t>Порядок испытаний: выбор долга для погашения, ввод суммы погашения, проверка корректного уменьшения оставшейся суммы долга</w:t>
+      </w:r>
+      <w:r>
+        <w:rPr>
+          <w:rFonts w:ascii="Times New Roman" w:hAnsi="Times New Roman" w:cs="Times New Roman"/>
+          <w:sz w:val="28"/>
+          <w:szCs w:val="28"/>
+        </w:rPr>
+        <w:t>;</w:t>
+      </w:r>
+    </w:p>
+    <w:p>
+      <w:pPr>
+        <w:pStyle w:val="a8"/>
+        <w:numPr>
+          <w:ilvl w:val="0"/>
+          <w:numId w:val="10"/>
+        </w:numPr>
         <w:spacing w:after="0" w:line="360" w:lineRule="auto"/>
         <w:jc w:val="both"/>
         <w:rPr>
@@ -7372,14 +7276,23 @@
           <w:sz w:val="28"/>
           <w:szCs w:val="28"/>
         </w:rPr>
-        <w:tab/>
-        <w:t>Предварительная оценка покупки подписки пользователями:</w:t>
+        <w:t>Удаление долга</w:t>
+      </w:r>
+      <w:r>
+        <w:rPr>
+          <w:rFonts w:ascii="Times New Roman" w:hAnsi="Times New Roman" w:cs="Times New Roman"/>
+          <w:sz w:val="28"/>
+          <w:szCs w:val="28"/>
+          <w:lang w:val="en-US"/>
+        </w:rPr>
+        <w:t>.</w:t>
       </w:r>
     </w:p>
     <w:p>
       <w:pPr>
         <w:spacing w:after="0" w:line="360" w:lineRule="auto"/>
-        <w:ind w:firstLine="708"/>
+        <w:ind w:firstLine="709"/>
+        <w:contextualSpacing/>
         <w:jc w:val="both"/>
         <w:rPr>
           <w:rFonts w:ascii="Times New Roman" w:hAnsi="Times New Roman" w:cs="Times New Roman"/>
@@ -7393,8 +7306,7 @@
           <w:sz w:val="28"/>
           <w:szCs w:val="28"/>
         </w:rPr>
-        <w:tab/>
-        <w:t>- 1,5%</w:t>
+        <w:t>Средства: установленное мобильное приложение, авторизованный пользователь, долг, который необходимо удалить</w:t>
       </w:r>
       <w:r>
         <w:rPr>
@@ -7408,7 +7320,8 @@
     <w:p>
       <w:pPr>
         <w:spacing w:after="0" w:line="360" w:lineRule="auto"/>
-        <w:ind w:firstLine="708"/>
+        <w:ind w:firstLine="709"/>
+        <w:contextualSpacing/>
         <w:jc w:val="both"/>
         <w:rPr>
           <w:rFonts w:ascii="Times New Roman" w:hAnsi="Times New Roman" w:cs="Times New Roman"/>
@@ -7422,21 +7335,484 @@
           <w:sz w:val="28"/>
           <w:szCs w:val="28"/>
         </w:rPr>
-        <w:t>Предварительная оценка окупае</w:t>
-      </w:r>
-      <w:r>
-        <w:rPr>
-          <w:rFonts w:ascii="Times New Roman" w:hAnsi="Times New Roman" w:cs="Times New Roman"/>
-          <w:sz w:val="28"/>
-          <w:szCs w:val="28"/>
-        </w:rPr>
-        <w:t>мости приложения: 3 месяца.</w:t>
-      </w:r>
-    </w:p>
-    <w:p/>
-    <w:p/>
-    <w:p/>
-    <w:p/>
+        <w:lastRenderedPageBreak/>
+        <w:t>Порядок испытаний: выбор долга для удаления, подтверждение удаления, проверка корректного удаления долга из списка долгов</w:t>
+      </w:r>
+      <w:r>
+        <w:rPr>
+          <w:rFonts w:ascii="Times New Roman" w:hAnsi="Times New Roman" w:cs="Times New Roman"/>
+          <w:sz w:val="28"/>
+          <w:szCs w:val="28"/>
+        </w:rPr>
+        <w:t>;</w:t>
+      </w:r>
+    </w:p>
+    <w:p>
+      <w:pPr>
+        <w:pStyle w:val="a8"/>
+        <w:numPr>
+          <w:ilvl w:val="0"/>
+          <w:numId w:val="10"/>
+        </w:numPr>
+        <w:spacing w:after="0" w:line="360" w:lineRule="auto"/>
+        <w:jc w:val="both"/>
+        <w:rPr>
+          <w:rFonts w:ascii="Times New Roman" w:hAnsi="Times New Roman" w:cs="Times New Roman"/>
+          <w:sz w:val="28"/>
+          <w:szCs w:val="28"/>
+        </w:rPr>
+      </w:pPr>
+      <w:r>
+        <w:rPr>
+          <w:rFonts w:ascii="Times New Roman" w:hAnsi="Times New Roman" w:cs="Times New Roman"/>
+          <w:sz w:val="28"/>
+          <w:szCs w:val="28"/>
+        </w:rPr>
+        <w:t>Редактирование долга</w:t>
+      </w:r>
+      <w:r>
+        <w:rPr>
+          <w:rFonts w:ascii="Times New Roman" w:hAnsi="Times New Roman" w:cs="Times New Roman"/>
+          <w:sz w:val="28"/>
+          <w:szCs w:val="28"/>
+          <w:lang w:val="en-US"/>
+        </w:rPr>
+        <w:t>.</w:t>
+      </w:r>
+    </w:p>
+    <w:p>
+      <w:pPr>
+        <w:spacing w:after="0" w:line="360" w:lineRule="auto"/>
+        <w:ind w:firstLine="709"/>
+        <w:contextualSpacing/>
+        <w:jc w:val="both"/>
+        <w:rPr>
+          <w:rFonts w:ascii="Times New Roman" w:hAnsi="Times New Roman" w:cs="Times New Roman"/>
+          <w:sz w:val="28"/>
+          <w:szCs w:val="28"/>
+        </w:rPr>
+      </w:pPr>
+      <w:r>
+        <w:rPr>
+          <w:rFonts w:ascii="Times New Roman" w:hAnsi="Times New Roman" w:cs="Times New Roman"/>
+          <w:sz w:val="28"/>
+          <w:szCs w:val="28"/>
+        </w:rPr>
+        <w:t>Средства: установленное мобильное приложение, авторизованный пользователь, долг, который необходимо отредактировать</w:t>
+      </w:r>
+      <w:r>
+        <w:rPr>
+          <w:rFonts w:ascii="Times New Roman" w:hAnsi="Times New Roman" w:cs="Times New Roman"/>
+          <w:sz w:val="28"/>
+          <w:szCs w:val="28"/>
+        </w:rPr>
+        <w:t>.</w:t>
+      </w:r>
+    </w:p>
+    <w:p>
+      <w:pPr>
+        <w:spacing w:after="0" w:line="360" w:lineRule="auto"/>
+        <w:ind w:firstLine="709"/>
+        <w:contextualSpacing/>
+        <w:jc w:val="both"/>
+        <w:rPr>
+          <w:rFonts w:ascii="Times New Roman" w:hAnsi="Times New Roman" w:cs="Times New Roman"/>
+          <w:sz w:val="28"/>
+          <w:szCs w:val="28"/>
+        </w:rPr>
+      </w:pPr>
+      <w:r>
+        <w:rPr>
+          <w:rFonts w:ascii="Times New Roman" w:hAnsi="Times New Roman" w:cs="Times New Roman"/>
+          <w:sz w:val="28"/>
+          <w:szCs w:val="28"/>
+        </w:rPr>
+        <w:t>Порядок испытаний: выбор долга для редактирования, внесение изменений, проверка корректности изменений в информации о долге</w:t>
+      </w:r>
+      <w:r>
+        <w:rPr>
+          <w:rFonts w:ascii="Times New Roman" w:hAnsi="Times New Roman" w:cs="Times New Roman"/>
+          <w:sz w:val="28"/>
+          <w:szCs w:val="28"/>
+        </w:rPr>
+        <w:t>;</w:t>
+      </w:r>
+    </w:p>
+    <w:p>
+      <w:pPr>
+        <w:pStyle w:val="a8"/>
+        <w:numPr>
+          <w:ilvl w:val="0"/>
+          <w:numId w:val="10"/>
+        </w:numPr>
+        <w:spacing w:after="0" w:line="360" w:lineRule="auto"/>
+        <w:jc w:val="both"/>
+        <w:rPr>
+          <w:rFonts w:ascii="Times New Roman" w:hAnsi="Times New Roman" w:cs="Times New Roman"/>
+          <w:sz w:val="28"/>
+          <w:szCs w:val="28"/>
+          <w:lang w:val="en-US"/>
+        </w:rPr>
+      </w:pPr>
+      <w:r>
+        <w:rPr>
+          <w:rFonts w:ascii="Times New Roman" w:hAnsi="Times New Roman" w:cs="Times New Roman"/>
+          <w:sz w:val="28"/>
+          <w:szCs w:val="28"/>
+        </w:rPr>
+        <w:t>Добавление друга</w:t>
+      </w:r>
+      <w:r>
+        <w:rPr>
+          <w:rFonts w:ascii="Times New Roman" w:hAnsi="Times New Roman" w:cs="Times New Roman"/>
+          <w:sz w:val="28"/>
+          <w:szCs w:val="28"/>
+          <w:lang w:val="en-US"/>
+        </w:rPr>
+        <w:t>.</w:t>
+      </w:r>
+    </w:p>
+    <w:p>
+      <w:pPr>
+        <w:spacing w:after="0" w:line="360" w:lineRule="auto"/>
+        <w:ind w:firstLine="709"/>
+        <w:contextualSpacing/>
+        <w:jc w:val="both"/>
+        <w:rPr>
+          <w:rFonts w:ascii="Times New Roman" w:hAnsi="Times New Roman" w:cs="Times New Roman"/>
+          <w:sz w:val="28"/>
+          <w:szCs w:val="28"/>
+        </w:rPr>
+      </w:pPr>
+      <w:r>
+        <w:rPr>
+          <w:rFonts w:ascii="Times New Roman" w:hAnsi="Times New Roman" w:cs="Times New Roman"/>
+          <w:sz w:val="28"/>
+          <w:szCs w:val="28"/>
+        </w:rPr>
+        <w:t>Средства: установленное мобильное приложение, авторизованный пользователь, друг или группа друзей</w:t>
+      </w:r>
+      <w:r>
+        <w:rPr>
+          <w:rFonts w:ascii="Times New Roman" w:hAnsi="Times New Roman" w:cs="Times New Roman"/>
+          <w:sz w:val="28"/>
+          <w:szCs w:val="28"/>
+        </w:rPr>
+        <w:t>.</w:t>
+      </w:r>
+    </w:p>
+    <w:p>
+      <w:pPr>
+        <w:spacing w:after="0" w:line="360" w:lineRule="auto"/>
+        <w:ind w:firstLine="709"/>
+        <w:contextualSpacing/>
+        <w:jc w:val="both"/>
+        <w:rPr>
+          <w:rFonts w:ascii="Times New Roman" w:hAnsi="Times New Roman" w:cs="Times New Roman"/>
+          <w:sz w:val="28"/>
+          <w:szCs w:val="28"/>
+        </w:rPr>
+      </w:pPr>
+      <w:r>
+        <w:rPr>
+          <w:rFonts w:ascii="Times New Roman" w:hAnsi="Times New Roman" w:cs="Times New Roman"/>
+          <w:sz w:val="28"/>
+          <w:szCs w:val="28"/>
+        </w:rPr>
+        <w:t>Порядок испытаний: добавление нового друга, проверка правильности заполнения полей, проверка добавления друга в список друзей</w:t>
+      </w:r>
+      <w:r>
+        <w:rPr>
+          <w:rFonts w:ascii="Times New Roman" w:hAnsi="Times New Roman" w:cs="Times New Roman"/>
+          <w:sz w:val="28"/>
+          <w:szCs w:val="28"/>
+        </w:rPr>
+        <w:t>;</w:t>
+      </w:r>
+    </w:p>
+    <w:p>
+      <w:pPr>
+        <w:pStyle w:val="a8"/>
+        <w:numPr>
+          <w:ilvl w:val="0"/>
+          <w:numId w:val="10"/>
+        </w:numPr>
+        <w:spacing w:after="0" w:line="360" w:lineRule="auto"/>
+        <w:jc w:val="both"/>
+        <w:rPr>
+          <w:rFonts w:ascii="Times New Roman" w:hAnsi="Times New Roman" w:cs="Times New Roman"/>
+          <w:sz w:val="28"/>
+          <w:szCs w:val="28"/>
+        </w:rPr>
+      </w:pPr>
+      <w:r>
+        <w:rPr>
+          <w:rFonts w:ascii="Times New Roman" w:hAnsi="Times New Roman" w:cs="Times New Roman"/>
+          <w:sz w:val="28"/>
+          <w:szCs w:val="28"/>
+        </w:rPr>
+        <w:t>Удаление друга</w:t>
+      </w:r>
+      <w:r>
+        <w:rPr>
+          <w:rFonts w:ascii="Times New Roman" w:hAnsi="Times New Roman" w:cs="Times New Roman"/>
+          <w:sz w:val="28"/>
+          <w:szCs w:val="28"/>
+          <w:lang w:val="en-US"/>
+        </w:rPr>
+        <w:t>.</w:t>
+      </w:r>
+    </w:p>
+    <w:p>
+      <w:pPr>
+        <w:spacing w:after="0" w:line="360" w:lineRule="auto"/>
+        <w:ind w:firstLine="709"/>
+        <w:contextualSpacing/>
+        <w:jc w:val="both"/>
+        <w:rPr>
+          <w:rFonts w:ascii="Times New Roman" w:hAnsi="Times New Roman" w:cs="Times New Roman"/>
+          <w:sz w:val="28"/>
+          <w:szCs w:val="28"/>
+        </w:rPr>
+      </w:pPr>
+      <w:r>
+        <w:rPr>
+          <w:rFonts w:ascii="Times New Roman" w:hAnsi="Times New Roman" w:cs="Times New Roman"/>
+          <w:sz w:val="28"/>
+          <w:szCs w:val="28"/>
+        </w:rPr>
+        <w:t>Средства: установленное мобильное приложение, авторизованный пользователь, друг, которого необходимо удалить</w:t>
+      </w:r>
+      <w:r>
+        <w:rPr>
+          <w:rFonts w:ascii="Times New Roman" w:hAnsi="Times New Roman" w:cs="Times New Roman"/>
+          <w:sz w:val="28"/>
+          <w:szCs w:val="28"/>
+        </w:rPr>
+        <w:t>.</w:t>
+      </w:r>
+    </w:p>
+    <w:p>
+      <w:pPr>
+        <w:spacing w:after="0" w:line="360" w:lineRule="auto"/>
+        <w:ind w:firstLine="709"/>
+        <w:contextualSpacing/>
+        <w:jc w:val="both"/>
+        <w:rPr>
+          <w:rFonts w:ascii="Times New Roman" w:hAnsi="Times New Roman" w:cs="Times New Roman"/>
+          <w:sz w:val="28"/>
+          <w:szCs w:val="28"/>
+        </w:rPr>
+      </w:pPr>
+      <w:r>
+        <w:rPr>
+          <w:rFonts w:ascii="Times New Roman" w:hAnsi="Times New Roman" w:cs="Times New Roman"/>
+          <w:sz w:val="28"/>
+          <w:szCs w:val="28"/>
+        </w:rPr>
+        <w:t>Порядок испытаний: выбор друга для удаления, подтверждение удаления, проверка корректного удаления друга из списка друзей</w:t>
+      </w:r>
+      <w:r>
+        <w:rPr>
+          <w:rFonts w:ascii="Times New Roman" w:hAnsi="Times New Roman" w:cs="Times New Roman"/>
+          <w:sz w:val="28"/>
+          <w:szCs w:val="28"/>
+        </w:rPr>
+        <w:t>;</w:t>
+      </w:r>
+    </w:p>
+    <w:p>
+      <w:pPr>
+        <w:pStyle w:val="a8"/>
+        <w:numPr>
+          <w:ilvl w:val="0"/>
+          <w:numId w:val="10"/>
+        </w:numPr>
+        <w:spacing w:after="0" w:line="360" w:lineRule="auto"/>
+        <w:jc w:val="both"/>
+        <w:rPr>
+          <w:rFonts w:ascii="Times New Roman" w:hAnsi="Times New Roman" w:cs="Times New Roman"/>
+          <w:sz w:val="28"/>
+          <w:szCs w:val="28"/>
+        </w:rPr>
+      </w:pPr>
+      <w:r>
+        <w:rPr>
+          <w:rFonts w:ascii="Times New Roman" w:hAnsi="Times New Roman" w:cs="Times New Roman"/>
+          <w:sz w:val="28"/>
+          <w:szCs w:val="28"/>
+        </w:rPr>
+        <w:t>Просмотр уведомлений</w:t>
+      </w:r>
+      <w:r>
+        <w:rPr>
+          <w:rFonts w:ascii="Times New Roman" w:hAnsi="Times New Roman" w:cs="Times New Roman"/>
+          <w:sz w:val="28"/>
+          <w:szCs w:val="28"/>
+          <w:lang w:val="en-US"/>
+        </w:rPr>
+        <w:t>.</w:t>
+      </w:r>
+    </w:p>
+    <w:p>
+      <w:pPr>
+        <w:spacing w:after="0" w:line="360" w:lineRule="auto"/>
+        <w:ind w:firstLine="709"/>
+        <w:contextualSpacing/>
+        <w:jc w:val="both"/>
+        <w:rPr>
+          <w:rFonts w:ascii="Times New Roman" w:hAnsi="Times New Roman" w:cs="Times New Roman"/>
+          <w:sz w:val="28"/>
+          <w:szCs w:val="28"/>
+        </w:rPr>
+      </w:pPr>
+      <w:r>
+        <w:rPr>
+          <w:rFonts w:ascii="Times New Roman" w:hAnsi="Times New Roman" w:cs="Times New Roman"/>
+          <w:sz w:val="28"/>
+          <w:szCs w:val="28"/>
+        </w:rPr>
+        <w:t>Средства: установленное мобильное приложение, авторизованный пользователь</w:t>
+      </w:r>
+      <w:r>
+        <w:rPr>
+          <w:rFonts w:ascii="Times New Roman" w:hAnsi="Times New Roman" w:cs="Times New Roman"/>
+          <w:sz w:val="28"/>
+          <w:szCs w:val="28"/>
+        </w:rPr>
+        <w:t>.</w:t>
+      </w:r>
+    </w:p>
+    <w:p>
+      <w:pPr>
+        <w:spacing w:after="0" w:line="360" w:lineRule="auto"/>
+        <w:ind w:firstLine="709"/>
+        <w:contextualSpacing/>
+        <w:jc w:val="both"/>
+        <w:rPr>
+          <w:rFonts w:ascii="Times New Roman" w:hAnsi="Times New Roman" w:cs="Times New Roman"/>
+          <w:sz w:val="28"/>
+          <w:szCs w:val="28"/>
+        </w:rPr>
+      </w:pPr>
+      <w:r>
+        <w:rPr>
+          <w:rFonts w:ascii="Times New Roman" w:hAnsi="Times New Roman" w:cs="Times New Roman"/>
+          <w:sz w:val="28"/>
+          <w:szCs w:val="28"/>
+        </w:rPr>
+        <w:t>Порядок испытаний: проверка наличия уведомлений, проверка корректного отображения уведомлений, проверка возможности отметить уведомления как прочитанные.</w:t>
+      </w:r>
+    </w:p>
+    <w:p>
+      <w:pPr>
+        <w:spacing w:after="0" w:line="360" w:lineRule="auto"/>
+        <w:ind w:firstLine="709"/>
+        <w:contextualSpacing/>
+        <w:jc w:val="both"/>
+        <w:rPr>
+          <w:rFonts w:ascii="Times New Roman" w:hAnsi="Times New Roman" w:cs="Times New Roman"/>
+          <w:sz w:val="28"/>
+          <w:szCs w:val="28"/>
+        </w:rPr>
+      </w:pPr>
+    </w:p>
+    <w:p>
+      <w:pPr>
+        <w:pStyle w:val="2"/>
+        <w:spacing w:before="0" w:line="360" w:lineRule="auto"/>
+        <w:contextualSpacing/>
+        <w:rPr>
+          <w:rFonts w:ascii="Times New Roman" w:hAnsi="Times New Roman" w:cs="Times New Roman"/>
+          <w:b/>
+          <w:bCs/>
+          <w:color w:val="auto"/>
+          <w:sz w:val="28"/>
+          <w:szCs w:val="28"/>
+        </w:rPr>
+      </w:pPr>
+      <w:r>
+        <w:rPr>
+          <w:rFonts w:ascii="Times New Roman" w:hAnsi="Times New Roman" w:cs="Times New Roman"/>
+          <w:b/>
+          <w:bCs/>
+          <w:color w:val="auto"/>
+          <w:sz w:val="28"/>
+          <w:szCs w:val="28"/>
+        </w:rPr>
+        <w:t>5</w:t>
+      </w:r>
+      <w:r>
+        <w:rPr>
+          <w:rFonts w:ascii="Times New Roman" w:hAnsi="Times New Roman" w:cs="Times New Roman"/>
+          <w:b/>
+          <w:bCs/>
+          <w:color w:val="auto"/>
+          <w:sz w:val="28"/>
+          <w:szCs w:val="28"/>
+        </w:rPr>
+        <w:t>.</w:t>
+      </w:r>
+      <w:r>
+        <w:rPr>
+          <w:rFonts w:ascii="Times New Roman" w:hAnsi="Times New Roman" w:cs="Times New Roman"/>
+          <w:b/>
+          <w:bCs/>
+          <w:color w:val="auto"/>
+          <w:sz w:val="28"/>
+          <w:szCs w:val="28"/>
+        </w:rPr>
+        <w:t>2</w:t>
+      </w:r>
+      <w:r>
+        <w:rPr>
+          <w:rFonts w:ascii="Times New Roman" w:hAnsi="Times New Roman" w:cs="Times New Roman"/>
+          <w:b/>
+          <w:bCs/>
+          <w:color w:val="auto"/>
+          <w:sz w:val="28"/>
+          <w:szCs w:val="28"/>
+        </w:rPr>
+        <w:t xml:space="preserve"> </w:t>
+      </w:r>
+      <w:r>
+        <w:rPr>
+          <w:rFonts w:ascii="Times New Roman" w:hAnsi="Times New Roman" w:cs="Times New Roman"/>
+          <w:b/>
+          <w:bCs/>
+          <w:color w:val="auto"/>
+          <w:sz w:val="28"/>
+          <w:szCs w:val="28"/>
+        </w:rPr>
+        <w:t>Испытания на соответствие требованиям к надежности программы</w:t>
+      </w:r>
+    </w:p>
+    <w:p>
+      <w:pPr>
+        <w:spacing w:after="0" w:line="360" w:lineRule="auto"/>
+        <w:ind w:firstLine="709"/>
+        <w:contextualSpacing/>
+        <w:jc w:val="both"/>
+        <w:rPr>
+          <w:rFonts w:ascii="Times New Roman" w:hAnsi="Times New Roman" w:cs="Times New Roman"/>
+          <w:sz w:val="28"/>
+          <w:szCs w:val="28"/>
+        </w:rPr>
+      </w:pPr>
+    </w:p>
+    <w:p>
+      <w:pPr>
+        <w:spacing w:after="0" w:line="360" w:lineRule="auto"/>
+        <w:ind w:firstLine="709"/>
+        <w:contextualSpacing/>
+        <w:jc w:val="both"/>
+        <w:rPr>
+          <w:rFonts w:ascii="Times New Roman" w:hAnsi="Times New Roman" w:cs="Times New Roman"/>
+          <w:sz w:val="28"/>
+          <w:szCs w:val="28"/>
+        </w:rPr>
+      </w:pPr>
+    </w:p>
     <w:sectPr>
       <w:pgSz w:w="11906" w:h="16838"/>
       <w:pgMar w:top="1134" w:right="850" w:bottom="1134" w:left="1701" w:header="708" w:footer="708" w:gutter="0"/>
@@ -7631,6 +8007,95 @@
 <file path=word/numbering.xml><?xml version="1.0" encoding="utf-8"?>
 <w:numbering xmlns:wpc="http://schemas.microsoft.com/office/word/2010/wordprocessingCanvas" xmlns:cx="http://schemas.microsoft.com/office/drawing/2014/chartex" xmlns:cx1="http://schemas.microsoft.com/office/drawing/2015/9/8/chartex" xmlns:cx2="http://schemas.microsoft.com/office/drawing/2015/10/21/chartex" xmlns:cx3="http://schemas.microsoft.com/office/drawing/2016/5/9/chartex" xmlns:cx4="http://schemas.microsoft.com/office/drawing/2016/5/10/chartex" xmlns:cx5="http://schemas.microsoft.com/office/drawing/2016/5/11/chartex" xmlns:cx6="http://schemas.microsoft.com/office/drawing/2016/5/12/chartex" xmlns:cx7="http://schemas.microsoft.com/office/drawing/2016/5/13/chartex" xmlns:cx8="http://schemas.microsoft.com/office/drawing/2016/5/14/chartex" xmlns:mc="http://schemas.openxmlformats.org/markup-compatibility/2006" xmlns:aink="http://schemas.microsoft.com/office/drawing/2016/ink" xmlns:am3d="http://schemas.microsoft.com/office/drawing/2017/model3d" xmlns:o="urn:schemas-microsoft-com:office:office" xmlns:r="http://schemas.openxmlformats.org/officeDocument/2006/relationships" xmlns:m="http://schemas.openxmlformats.org/officeDocument/2006/math" xmlns:v="urn:schemas-microsoft-com:vml" xmlns:wp14="http://schemas.microsoft.com/office/word/2010/wordprocessingDrawing" xmlns:wp="http://schemas.openxmlformats.org/drawingml/2006/wordprocessingDrawing" xmlns:w10="urn:schemas-microsoft-com:office:word" xmlns:w="http://schemas.openxmlformats.org/wordprocessingml/2006/main" xmlns:w14="http://schemas.microsoft.com/office/word/2010/wordml" xmlns:w15="http://schemas.microsoft.com/office/word/2012/wordml" xmlns:w16cex="http://schemas.microsoft.com/office/word/2018/wordml/cex" xmlns:w16cid="http://schemas.microsoft.com/office/word/2016/wordml/cid" xmlns:w16="http://schemas.microsoft.com/office/word/2018/wordml" xmlns:w16sdtdh="http://schemas.microsoft.com/office/word/2020/wordml/sdtdatahash" xmlns:w16se="http://schemas.microsoft.com/office/word/2015/wordml/symex" xmlns:wpg="http://schemas.microsoft.com/office/word/2010/wordprocessingGroup" xmlns:wpi="http://schemas.microsoft.com/office/word/2010/wordprocessingInk" xmlns:wne="http://schemas.microsoft.com/office/word/2006/wordml" xmlns:wps="http://schemas.microsoft.com/office/word/2010/wordprocessingShape" mc:Ignorable="w14 w15 w16se w16cid w16 w16cex w16sdtdh wp14">
   <w:abstractNum w:abstractNumId="0" w15:restartNumberingAfterBreak="0">
+    <w:nsid w:val="05622517"/>
+    <w:multiLevelType w:val="hybridMultilevel"/>
+    <w:tmpl w:val="EABE394E"/>
+    <w:lvl w:ilvl="0" w:tplc="30C4547E">
+      <w:start w:val="1"/>
+      <w:numFmt w:val="decimal"/>
+      <w:lvlText w:val="%1)"/>
+      <w:lvlJc w:val="left"/>
+      <w:pPr>
+        <w:ind w:left="1069" w:hanging="360"/>
+      </w:pPr>
+      <w:rPr>
+        <w:rFonts w:hint="default"/>
+      </w:rPr>
+    </w:lvl>
+    <w:lvl w:ilvl="1" w:tplc="04190019" w:tentative="1">
+      <w:start w:val="1"/>
+      <w:numFmt w:val="lowerLetter"/>
+      <w:lvlText w:val="%2."/>
+      <w:lvlJc w:val="left"/>
+      <w:pPr>
+        <w:ind w:left="1789" w:hanging="360"/>
+      </w:pPr>
+    </w:lvl>
+    <w:lvl w:ilvl="2" w:tplc="0419001B" w:tentative="1">
+      <w:start w:val="1"/>
+      <w:numFmt w:val="lowerRoman"/>
+      <w:lvlText w:val="%3."/>
+      <w:lvlJc w:val="right"/>
+      <w:pPr>
+        <w:ind w:left="2509" w:hanging="180"/>
+      </w:pPr>
+    </w:lvl>
+    <w:lvl w:ilvl="3" w:tplc="0419000F" w:tentative="1">
+      <w:start w:val="1"/>
+      <w:numFmt w:val="decimal"/>
+      <w:lvlText w:val="%4."/>
+      <w:lvlJc w:val="left"/>
+      <w:pPr>
+        <w:ind w:left="3229" w:hanging="360"/>
+      </w:pPr>
+    </w:lvl>
+    <w:lvl w:ilvl="4" w:tplc="04190019" w:tentative="1">
+      <w:start w:val="1"/>
+      <w:numFmt w:val="lowerLetter"/>
+      <w:lvlText w:val="%5."/>
+      <w:lvlJc w:val="left"/>
+      <w:pPr>
+        <w:ind w:left="3949" w:hanging="360"/>
+      </w:pPr>
+    </w:lvl>
+    <w:lvl w:ilvl="5" w:tplc="0419001B" w:tentative="1">
+      <w:start w:val="1"/>
+      <w:numFmt w:val="lowerRoman"/>
+      <w:lvlText w:val="%6."/>
+      <w:lvlJc w:val="right"/>
+      <w:pPr>
+        <w:ind w:left="4669" w:hanging="180"/>
+      </w:pPr>
+    </w:lvl>
+    <w:lvl w:ilvl="6" w:tplc="0419000F" w:tentative="1">
+      <w:start w:val="1"/>
+      <w:numFmt w:val="decimal"/>
+      <w:lvlText w:val="%7."/>
+      <w:lvlJc w:val="left"/>
+      <w:pPr>
+        <w:ind w:left="5389" w:hanging="360"/>
+      </w:pPr>
+    </w:lvl>
+    <w:lvl w:ilvl="7" w:tplc="04190019" w:tentative="1">
+      <w:start w:val="1"/>
+      <w:numFmt w:val="lowerLetter"/>
+      <w:lvlText w:val="%8."/>
+      <w:lvlJc w:val="left"/>
+      <w:pPr>
+        <w:ind w:left="6109" w:hanging="360"/>
+      </w:pPr>
+    </w:lvl>
+    <w:lvl w:ilvl="8" w:tplc="0419001B" w:tentative="1">
+      <w:start w:val="1"/>
+      <w:numFmt w:val="lowerRoman"/>
+      <w:lvlText w:val="%9."/>
+      <w:lvlJc w:val="right"/>
+      <w:pPr>
+        <w:ind w:left="6829" w:hanging="180"/>
+      </w:pPr>
+    </w:lvl>
+  </w:abstractNum>
+  <w:abstractNum w:abstractNumId="1" w15:restartNumberingAfterBreak="0">
     <w:nsid w:val="091A58DB"/>
     <w:multiLevelType w:val="hybridMultilevel"/>
     <w:tmpl w:val="C35087A0"/>
@@ -7719,7 +8184,7 @@
       </w:pPr>
     </w:lvl>
   </w:abstractNum>
-  <w:abstractNum w:abstractNumId="1" w15:restartNumberingAfterBreak="0">
+  <w:abstractNum w:abstractNumId="2" w15:restartNumberingAfterBreak="0">
     <w:nsid w:val="0BB562D4"/>
     <w:multiLevelType w:val="hybridMultilevel"/>
     <w:tmpl w:val="56903BFE"/>
@@ -7808,7 +8273,7 @@
       </w:pPr>
     </w:lvl>
   </w:abstractNum>
-  <w:abstractNum w:abstractNumId="2" w15:restartNumberingAfterBreak="0">
+  <w:abstractNum w:abstractNumId="3" w15:restartNumberingAfterBreak="0">
     <w:nsid w:val="197A1C00"/>
     <w:multiLevelType w:val="hybridMultilevel"/>
     <w:tmpl w:val="9496D24C"/>
@@ -7897,7 +8362,156 @@
       </w:pPr>
     </w:lvl>
   </w:abstractNum>
-  <w:abstractNum w:abstractNumId="3" w15:restartNumberingAfterBreak="0">
+  <w:abstractNum w:abstractNumId="4" w15:restartNumberingAfterBreak="0">
+    <w:nsid w:val="1E780E5D"/>
+    <w:multiLevelType w:val="multilevel"/>
+    <w:tmpl w:val="5E9AA774"/>
+    <w:lvl w:ilvl="0">
+      <w:start w:val="1"/>
+      <w:numFmt w:val="bullet"/>
+      <w:lvlText w:val=""/>
+      <w:lvlJc w:val="left"/>
+      <w:pPr>
+        <w:tabs>
+          <w:tab w:val="num" w:pos="720"/>
+        </w:tabs>
+        <w:ind w:left="720" w:hanging="360"/>
+      </w:pPr>
+      <w:rPr>
+        <w:rFonts w:ascii="Symbol" w:hAnsi="Symbol" w:hint="default"/>
+        <w:sz w:val="20"/>
+      </w:rPr>
+    </w:lvl>
+    <w:lvl w:ilvl="1" w:tentative="1">
+      <w:start w:val="1"/>
+      <w:numFmt w:val="bullet"/>
+      <w:lvlText w:val="o"/>
+      <w:lvlJc w:val="left"/>
+      <w:pPr>
+        <w:tabs>
+          <w:tab w:val="num" w:pos="1440"/>
+        </w:tabs>
+        <w:ind w:left="1440" w:hanging="360"/>
+      </w:pPr>
+      <w:rPr>
+        <w:rFonts w:ascii="Courier New" w:hAnsi="Courier New" w:hint="default"/>
+        <w:sz w:val="20"/>
+      </w:rPr>
+    </w:lvl>
+    <w:lvl w:ilvl="2" w:tentative="1">
+      <w:start w:val="1"/>
+      <w:numFmt w:val="bullet"/>
+      <w:lvlText w:val=""/>
+      <w:lvlJc w:val="left"/>
+      <w:pPr>
+        <w:tabs>
+          <w:tab w:val="num" w:pos="2160"/>
+        </w:tabs>
+        <w:ind w:left="2160" w:hanging="360"/>
+      </w:pPr>
+      <w:rPr>
+        <w:rFonts w:ascii="Wingdings" w:hAnsi="Wingdings" w:hint="default"/>
+        <w:sz w:val="20"/>
+      </w:rPr>
+    </w:lvl>
+    <w:lvl w:ilvl="3" w:tentative="1">
+      <w:start w:val="1"/>
+      <w:numFmt w:val="bullet"/>
+      <w:lvlText w:val=""/>
+      <w:lvlJc w:val="left"/>
+      <w:pPr>
+        <w:tabs>
+          <w:tab w:val="num" w:pos="2880"/>
+        </w:tabs>
+        <w:ind w:left="2880" w:hanging="360"/>
+      </w:pPr>
+      <w:rPr>
+        <w:rFonts w:ascii="Wingdings" w:hAnsi="Wingdings" w:hint="default"/>
+        <w:sz w:val="20"/>
+      </w:rPr>
+    </w:lvl>
+    <w:lvl w:ilvl="4" w:tentative="1">
+      <w:start w:val="1"/>
+      <w:numFmt w:val="bullet"/>
+      <w:lvlText w:val=""/>
+      <w:lvlJc w:val="left"/>
+      <w:pPr>
+        <w:tabs>
+          <w:tab w:val="num" w:pos="3600"/>
+        </w:tabs>
+        <w:ind w:left="3600" w:hanging="360"/>
+      </w:pPr>
+      <w:rPr>
+        <w:rFonts w:ascii="Wingdings" w:hAnsi="Wingdings" w:hint="default"/>
+        <w:sz w:val="20"/>
+      </w:rPr>
+    </w:lvl>
+    <w:lvl w:ilvl="5" w:tentative="1">
+      <w:start w:val="1"/>
+      <w:numFmt w:val="bullet"/>
+      <w:lvlText w:val=""/>
+      <w:lvlJc w:val="left"/>
+      <w:pPr>
+        <w:tabs>
+          <w:tab w:val="num" w:pos="4320"/>
+        </w:tabs>
+        <w:ind w:left="4320" w:hanging="360"/>
+      </w:pPr>
+      <w:rPr>
+        <w:rFonts w:ascii="Wingdings" w:hAnsi="Wingdings" w:hint="default"/>
+        <w:sz w:val="20"/>
+      </w:rPr>
+    </w:lvl>
+    <w:lvl w:ilvl="6" w:tentative="1">
+      <w:start w:val="1"/>
+      <w:numFmt w:val="bullet"/>
+      <w:lvlText w:val=""/>
+      <w:lvlJc w:val="left"/>
+      <w:pPr>
+        <w:tabs>
+          <w:tab w:val="num" w:pos="5040"/>
+        </w:tabs>
+        <w:ind w:left="5040" w:hanging="360"/>
+      </w:pPr>
+      <w:rPr>
+        <w:rFonts w:ascii="Wingdings" w:hAnsi="Wingdings" w:hint="default"/>
+        <w:sz w:val="20"/>
+      </w:rPr>
+    </w:lvl>
+    <w:lvl w:ilvl="7" w:tentative="1">
+      <w:start w:val="1"/>
+      <w:numFmt w:val="bullet"/>
+      <w:lvlText w:val=""/>
+      <w:lvlJc w:val="left"/>
+      <w:pPr>
+        <w:tabs>
+          <w:tab w:val="num" w:pos="5760"/>
+        </w:tabs>
+        <w:ind w:left="5760" w:hanging="360"/>
+      </w:pPr>
+      <w:rPr>
+        <w:rFonts w:ascii="Wingdings" w:hAnsi="Wingdings" w:hint="default"/>
+        <w:sz w:val="20"/>
+      </w:rPr>
+    </w:lvl>
+    <w:lvl w:ilvl="8" w:tentative="1">
+      <w:start w:val="1"/>
+      <w:numFmt w:val="bullet"/>
+      <w:lvlText w:val=""/>
+      <w:lvlJc w:val="left"/>
+      <w:pPr>
+        <w:tabs>
+          <w:tab w:val="num" w:pos="6480"/>
+        </w:tabs>
+        <w:ind w:left="6480" w:hanging="360"/>
+      </w:pPr>
+      <w:rPr>
+        <w:rFonts w:ascii="Wingdings" w:hAnsi="Wingdings" w:hint="default"/>
+        <w:sz w:val="20"/>
+      </w:rPr>
+    </w:lvl>
+  </w:abstractNum>
+  <w:abstractNum w:abstractNumId="5" w15:restartNumberingAfterBreak="0">
     <w:nsid w:val="2C305AE0"/>
     <w:multiLevelType w:val="multilevel"/>
     <w:tmpl w:val="04C67B3C"/>
@@ -8010,7 +8624,7 @@
       </w:rPr>
     </w:lvl>
   </w:abstractNum>
-  <w:abstractNum w:abstractNumId="4" w15:restartNumberingAfterBreak="0">
+  <w:abstractNum w:abstractNumId="6" w15:restartNumberingAfterBreak="0">
     <w:nsid w:val="45F915A0"/>
     <w:multiLevelType w:val="hybridMultilevel"/>
     <w:tmpl w:val="44303562"/>
@@ -8099,7 +8713,7 @@
       </w:pPr>
     </w:lvl>
   </w:abstractNum>
-  <w:abstractNum w:abstractNumId="5" w15:restartNumberingAfterBreak="0">
+  <w:abstractNum w:abstractNumId="7" w15:restartNumberingAfterBreak="0">
     <w:nsid w:val="4BED1508"/>
     <w:multiLevelType w:val="hybridMultilevel"/>
     <w:tmpl w:val="7FBE0776"/>
@@ -8188,7 +8802,7 @@
       </w:pPr>
     </w:lvl>
   </w:abstractNum>
-  <w:abstractNum w:abstractNumId="6" w15:restartNumberingAfterBreak="0">
+  <w:abstractNum w:abstractNumId="8" w15:restartNumberingAfterBreak="0">
     <w:nsid w:val="5AB927E0"/>
     <w:multiLevelType w:val="hybridMultilevel"/>
     <w:tmpl w:val="EC0E5AB0"/>
@@ -8277,7 +8891,7 @@
       </w:pPr>
     </w:lvl>
   </w:abstractNum>
-  <w:abstractNum w:abstractNumId="7" w15:restartNumberingAfterBreak="0">
+  <w:abstractNum w:abstractNumId="9" w15:restartNumberingAfterBreak="0">
     <w:nsid w:val="6C3156EF"/>
     <w:multiLevelType w:val="hybridMultilevel"/>
     <w:tmpl w:val="EAE29E52"/>
@@ -8367,28 +8981,34 @@
     </w:lvl>
   </w:abstractNum>
   <w:num w:numId="1">
+    <w:abstractNumId w:val="5"/>
+  </w:num>
+  <w:num w:numId="2">
+    <w:abstractNumId w:val="2"/>
+  </w:num>
+  <w:num w:numId="3">
+    <w:abstractNumId w:val="1"/>
+  </w:num>
+  <w:num w:numId="4">
+    <w:abstractNumId w:val="7"/>
+  </w:num>
+  <w:num w:numId="5">
+    <w:abstractNumId w:val="8"/>
+  </w:num>
+  <w:num w:numId="6">
+    <w:abstractNumId w:val="6"/>
+  </w:num>
+  <w:num w:numId="7">
+    <w:abstractNumId w:val="9"/>
+  </w:num>
+  <w:num w:numId="8">
     <w:abstractNumId w:val="3"/>
   </w:num>
-  <w:num w:numId="2">
-    <w:abstractNumId w:val="1"/>
-  </w:num>
-  <w:num w:numId="3">
-    <w:abstractNumId w:val="0"/>
-  </w:num>
-  <w:num w:numId="4">
-    <w:abstractNumId w:val="5"/>
-  </w:num>
-  <w:num w:numId="5">
-    <w:abstractNumId w:val="6"/>
-  </w:num>
-  <w:num w:numId="6">
+  <w:num w:numId="9">
     <w:abstractNumId w:val="4"/>
   </w:num>
-  <w:num w:numId="7">
-    <w:abstractNumId w:val="7"/>
-  </w:num>
-  <w:num w:numId="8">
-    <w:abstractNumId w:val="2"/>
+  <w:num w:numId="10">
+    <w:abstractNumId w:val="0"/>
   </w:num>
 </w:numbering>
 </file>
@@ -9019,6 +9639,20 @@
       <w:u w:val="single"/>
     </w:rPr>
   </w:style>
+  <w:style w:type="paragraph" w:customStyle="1" w:styleId="im-mess">
+    <w:name w:val="im-mess"/>
+    <w:basedOn w:val="a"/>
+    <w:rsid w:val="00D3248C"/>
+    <w:pPr>
+      <w:spacing w:before="100" w:beforeAutospacing="1" w:after="100" w:afterAutospacing="1" w:line="240" w:lineRule="auto"/>
+    </w:pPr>
+    <w:rPr>
+      <w:rFonts w:ascii="Times New Roman" w:eastAsia="Times New Roman" w:hAnsi="Times New Roman" w:cs="Times New Roman"/>
+      <w:sz w:val="24"/>
+      <w:szCs w:val="24"/>
+      <w:lang w:eastAsia="ru-RU"/>
+    </w:rPr>
+  </w:style>
 </w:styles>
 </file>
 

</xml_diff>